<commit_message>
Section 22 – Vue 2 To Vue 3 Migration
Section 22 – Vue 2 To Vue 3 Migration
</commit_message>
<xml_diff>
--- a/Section 22 – Vue 2 To Vue 3 Migration/Section 22 – Vue 2 To Vue 3 Migration.docx
+++ b/Section 22 – Vue 2 To Vue 3 Migration/Section 22 – Vue 2 To Vue 3 Migration.docx
@@ -5085,10 +5085,7 @@
         </w:rPr>
         <w:t xml:space="preserve"> And Router V3</w:t>
       </w:r>
-    </w:p>
-    <w:p>
-      <w:pPr>
-        <w:jc w:val="center"/>
+      <w:r>
         <w:rPr>
           <w:rFonts w:ascii="Times New Roman" w:eastAsia="Times New Roman" w:hAnsi="Times New Roman" w:cs="Times New Roman"/>
           <w:color w:val="000000" w:themeColor="text1"/>
@@ -5096,12 +5093,24 @@
           <w:szCs w:val="24"/>
           <w:lang w:eastAsia="zh-CN"/>
         </w:rPr>
+        <w:t>.</w:t>
+      </w:r>
+    </w:p>
+    <w:p>
+      <w:pPr>
+        <w:jc w:val="center"/>
+        <w:rPr>
+          <w:rFonts w:ascii="Times New Roman" w:eastAsia="Times New Roman" w:hAnsi="Times New Roman" w:cs="Times New Roman"/>
+          <w:color w:val="000000" w:themeColor="text1"/>
+          <w:sz w:val="24"/>
+          <w:szCs w:val="24"/>
+          <w:lang w:eastAsia="zh-CN"/>
+        </w:rPr>
       </w:pPr>
       <w:r>
         <w:rPr>
           <w:noProof/>
         </w:rPr>
-        <w:lastRenderedPageBreak/>
         <w:drawing>
           <wp:inline distT="0" distB="0" distL="0" distR="0" wp14:anchorId="3A442A8C" wp14:editId="57FF05C7">
             <wp:extent cx="4484218" cy="372727"/>
@@ -5170,6 +5179,7 @@
           <w:szCs w:val="24"/>
           <w:lang w:eastAsia="zh-CN"/>
         </w:rPr>
+        <w:lastRenderedPageBreak/>
         <w:t>Main.js V2</w:t>
       </w:r>
     </w:p>
@@ -7485,362 +7495,362 @@
           <w:szCs w:val="21"/>
           <w:lang w:eastAsia="zh-CN"/>
         </w:rPr>
+        <w:t>const</w:t>
+      </w:r>
+      <w:r>
+        <w:rPr>
+          <w:rFonts w:ascii="Consolas" w:eastAsia="Times New Roman" w:hAnsi="Consolas" w:cs="Times New Roman"/>
+          <w:color w:val="D4D4D4"/>
+          <w:sz w:val="21"/>
+          <w:szCs w:val="21"/>
+          <w:lang w:eastAsia="zh-CN"/>
+        </w:rPr>
+        <w:t> </w:t>
+      </w:r>
+      <w:r>
+        <w:rPr>
+          <w:rFonts w:ascii="Consolas" w:eastAsia="Times New Roman" w:hAnsi="Consolas" w:cs="Times New Roman"/>
+          <w:color w:val="4FC1FF"/>
+          <w:sz w:val="21"/>
+          <w:szCs w:val="21"/>
+          <w:lang w:eastAsia="zh-CN"/>
+        </w:rPr>
+        <w:t>app</w:t>
+      </w:r>
+      <w:r>
+        <w:rPr>
+          <w:rFonts w:ascii="Consolas" w:eastAsia="Times New Roman" w:hAnsi="Consolas" w:cs="Times New Roman"/>
+          <w:color w:val="D4D4D4"/>
+          <w:sz w:val="21"/>
+          <w:szCs w:val="21"/>
+          <w:lang w:eastAsia="zh-CN"/>
+        </w:rPr>
+        <w:t> = </w:t>
+      </w:r>
+      <w:r>
+        <w:rPr>
+          <w:rFonts w:ascii="Consolas" w:eastAsia="Times New Roman" w:hAnsi="Consolas" w:cs="Times New Roman"/>
+          <w:color w:val="DCDCAA"/>
+          <w:sz w:val="21"/>
+          <w:szCs w:val="21"/>
+          <w:lang w:eastAsia="zh-CN"/>
+        </w:rPr>
+        <w:t>createApp</w:t>
+      </w:r>
+      <w:r>
+        <w:rPr>
+          <w:rFonts w:ascii="Consolas" w:eastAsia="Times New Roman" w:hAnsi="Consolas" w:cs="Times New Roman"/>
+          <w:color w:val="D4D4D4"/>
+          <w:sz w:val="21"/>
+          <w:szCs w:val="21"/>
+          <w:lang w:eastAsia="zh-CN"/>
+        </w:rPr>
+        <w:t>(</w:t>
+      </w:r>
+      <w:r>
+        <w:rPr>
+          <w:rFonts w:ascii="Consolas" w:eastAsia="Times New Roman" w:hAnsi="Consolas" w:cs="Times New Roman"/>
+          <w:color w:val="9CDCFE"/>
+          <w:sz w:val="21"/>
+          <w:szCs w:val="21"/>
+          <w:lang w:eastAsia="zh-CN"/>
+        </w:rPr>
+        <w:t>App</w:t>
+      </w:r>
+      <w:r>
+        <w:rPr>
+          <w:rFonts w:ascii="Consolas" w:eastAsia="Times New Roman" w:hAnsi="Consolas" w:cs="Times New Roman"/>
+          <w:color w:val="D4D4D4"/>
+          <w:sz w:val="21"/>
+          <w:szCs w:val="21"/>
+          <w:lang w:eastAsia="zh-CN"/>
+        </w:rPr>
+        <w:t>);</w:t>
+      </w:r>
+    </w:p>
+    <w:p>
+      <w:pPr>
+        <w:shd w:val="clear" w:color="auto" w:fill="1E1E1E"/>
+        <w:spacing w:after="0" w:line="285" w:lineRule="atLeast"/>
+        <w:rPr>
+          <w:rFonts w:ascii="Consolas" w:eastAsia="Times New Roman" w:hAnsi="Consolas" w:cs="Times New Roman"/>
+          <w:color w:val="D4D4D4"/>
+          <w:sz w:val="21"/>
+          <w:szCs w:val="21"/>
+          <w:lang w:eastAsia="zh-CN"/>
+        </w:rPr>
+      </w:pPr>
+      <w:r>
+        <w:rPr>
+          <w:rFonts w:ascii="Consolas" w:eastAsia="Times New Roman" w:hAnsi="Consolas" w:cs="Times New Roman"/>
+          <w:color w:val="4FC1FF"/>
+          <w:sz w:val="21"/>
+          <w:szCs w:val="21"/>
+          <w:lang w:eastAsia="zh-CN"/>
+        </w:rPr>
+        <w:t>app</w:t>
+      </w:r>
+      <w:r>
+        <w:rPr>
+          <w:rFonts w:ascii="Consolas" w:eastAsia="Times New Roman" w:hAnsi="Consolas" w:cs="Times New Roman"/>
+          <w:color w:val="D4D4D4"/>
+          <w:sz w:val="21"/>
+          <w:szCs w:val="21"/>
+          <w:lang w:eastAsia="zh-CN"/>
+        </w:rPr>
+        <w:t>.</w:t>
+      </w:r>
+      <w:r>
+        <w:rPr>
+          <w:rFonts w:ascii="Consolas" w:eastAsia="Times New Roman" w:hAnsi="Consolas" w:cs="Times New Roman"/>
+          <w:color w:val="DCDCAA"/>
+          <w:sz w:val="21"/>
+          <w:szCs w:val="21"/>
+          <w:lang w:eastAsia="zh-CN"/>
+        </w:rPr>
+        <w:t>use</w:t>
+      </w:r>
+      <w:r>
+        <w:rPr>
+          <w:rFonts w:ascii="Consolas" w:eastAsia="Times New Roman" w:hAnsi="Consolas" w:cs="Times New Roman"/>
+          <w:color w:val="D4D4D4"/>
+          <w:sz w:val="21"/>
+          <w:szCs w:val="21"/>
+          <w:lang w:eastAsia="zh-CN"/>
+        </w:rPr>
+        <w:t>(</w:t>
+      </w:r>
+      <w:r>
+        <w:rPr>
+          <w:rFonts w:ascii="Consolas" w:eastAsia="Times New Roman" w:hAnsi="Consolas" w:cs="Times New Roman"/>
+          <w:color w:val="4FC1FF"/>
+          <w:sz w:val="21"/>
+          <w:szCs w:val="21"/>
+          <w:lang w:eastAsia="zh-CN"/>
+        </w:rPr>
+        <w:t>router</w:t>
+      </w:r>
+      <w:r>
+        <w:rPr>
+          <w:rFonts w:ascii="Consolas" w:eastAsia="Times New Roman" w:hAnsi="Consolas" w:cs="Times New Roman"/>
+          <w:color w:val="D4D4D4"/>
+          <w:sz w:val="21"/>
+          <w:szCs w:val="21"/>
+          <w:lang w:eastAsia="zh-CN"/>
+        </w:rPr>
+        <w:t>);</w:t>
+      </w:r>
+    </w:p>
+    <w:p>
+      <w:pPr>
+        <w:shd w:val="clear" w:color="auto" w:fill="1E1E1E"/>
+        <w:spacing w:after="0" w:line="285" w:lineRule="atLeast"/>
+        <w:rPr>
+          <w:rFonts w:ascii="Consolas" w:eastAsia="Times New Roman" w:hAnsi="Consolas" w:cs="Times New Roman"/>
+          <w:color w:val="D4D4D4"/>
+          <w:sz w:val="21"/>
+          <w:szCs w:val="21"/>
+          <w:lang w:eastAsia="zh-CN"/>
+        </w:rPr>
+      </w:pPr>
+    </w:p>
+    <w:p>
+      <w:pPr>
+        <w:shd w:val="clear" w:color="auto" w:fill="1E1E1E"/>
+        <w:spacing w:after="0" w:line="285" w:lineRule="atLeast"/>
+        <w:rPr>
+          <w:rFonts w:ascii="Consolas" w:eastAsia="Times New Roman" w:hAnsi="Consolas" w:cs="Times New Roman"/>
+          <w:color w:val="D4D4D4"/>
+          <w:sz w:val="21"/>
+          <w:szCs w:val="21"/>
+          <w:lang w:eastAsia="zh-CN"/>
+        </w:rPr>
+      </w:pPr>
+      <w:r>
+        <w:rPr>
+          <w:rFonts w:ascii="Consolas" w:eastAsia="Times New Roman" w:hAnsi="Consolas" w:cs="Times New Roman"/>
+          <w:color w:val="4FC1FF"/>
+          <w:sz w:val="21"/>
+          <w:szCs w:val="21"/>
+          <w:lang w:eastAsia="zh-CN"/>
+        </w:rPr>
+        <w:t>router</w:t>
+      </w:r>
+      <w:r>
+        <w:rPr>
+          <w:rFonts w:ascii="Consolas" w:eastAsia="Times New Roman" w:hAnsi="Consolas" w:cs="Times New Roman"/>
+          <w:color w:val="D4D4D4"/>
+          <w:sz w:val="21"/>
+          <w:szCs w:val="21"/>
+          <w:lang w:eastAsia="zh-CN"/>
+        </w:rPr>
+        <w:t>.</w:t>
+      </w:r>
+      <w:r>
+        <w:rPr>
+          <w:rFonts w:ascii="Consolas" w:eastAsia="Times New Roman" w:hAnsi="Consolas" w:cs="Times New Roman"/>
+          <w:color w:val="DCDCAA"/>
+          <w:sz w:val="21"/>
+          <w:szCs w:val="21"/>
+          <w:lang w:eastAsia="zh-CN"/>
+        </w:rPr>
+        <w:t>isReady</w:t>
+      </w:r>
+      <w:r>
+        <w:rPr>
+          <w:rFonts w:ascii="Consolas" w:eastAsia="Times New Roman" w:hAnsi="Consolas" w:cs="Times New Roman"/>
+          <w:color w:val="D4D4D4"/>
+          <w:sz w:val="21"/>
+          <w:szCs w:val="21"/>
+          <w:lang w:eastAsia="zh-CN"/>
+        </w:rPr>
+        <w:t>().</w:t>
+      </w:r>
+      <w:r>
+        <w:rPr>
+          <w:rFonts w:ascii="Consolas" w:eastAsia="Times New Roman" w:hAnsi="Consolas" w:cs="Times New Roman"/>
+          <w:color w:val="DCDCAA"/>
+          <w:sz w:val="21"/>
+          <w:szCs w:val="21"/>
+          <w:lang w:eastAsia="zh-CN"/>
+        </w:rPr>
+        <w:t>then</w:t>
+      </w:r>
+      <w:r>
+        <w:rPr>
+          <w:rFonts w:ascii="Consolas" w:eastAsia="Times New Roman" w:hAnsi="Consolas" w:cs="Times New Roman"/>
+          <w:color w:val="D4D4D4"/>
+          <w:sz w:val="21"/>
+          <w:szCs w:val="21"/>
+          <w:lang w:eastAsia="zh-CN"/>
+        </w:rPr>
+        <w:t>(() </w:t>
+      </w:r>
+      <w:r>
+        <w:rPr>
+          <w:rFonts w:ascii="Consolas" w:eastAsia="Times New Roman" w:hAnsi="Consolas" w:cs="Times New Roman"/>
+          <w:color w:val="569CD6"/>
+          <w:sz w:val="21"/>
+          <w:szCs w:val="21"/>
+          <w:lang w:eastAsia="zh-CN"/>
+        </w:rPr>
+        <w:t>=&gt;</w:t>
+      </w:r>
+      <w:r>
+        <w:rPr>
+          <w:rFonts w:ascii="Consolas" w:eastAsia="Times New Roman" w:hAnsi="Consolas" w:cs="Times New Roman"/>
+          <w:color w:val="D4D4D4"/>
+          <w:sz w:val="21"/>
+          <w:szCs w:val="21"/>
+          <w:lang w:eastAsia="zh-CN"/>
+        </w:rPr>
+        <w:t> {</w:t>
+      </w:r>
+    </w:p>
+    <w:p>
+      <w:pPr>
+        <w:shd w:val="clear" w:color="auto" w:fill="1E1E1E"/>
+        <w:spacing w:after="0" w:line="285" w:lineRule="atLeast"/>
+        <w:rPr>
+          <w:rFonts w:ascii="Consolas" w:eastAsia="Times New Roman" w:hAnsi="Consolas" w:cs="Times New Roman"/>
+          <w:color w:val="D4D4D4"/>
+          <w:sz w:val="21"/>
+          <w:szCs w:val="21"/>
+          <w:lang w:eastAsia="zh-CN"/>
+        </w:rPr>
+      </w:pPr>
+      <w:r>
+        <w:rPr>
+          <w:rFonts w:ascii="Consolas" w:eastAsia="Times New Roman" w:hAnsi="Consolas" w:cs="Times New Roman"/>
+          <w:color w:val="D4D4D4"/>
+          <w:sz w:val="21"/>
+          <w:szCs w:val="21"/>
+          <w:lang w:eastAsia="zh-CN"/>
+        </w:rPr>
+        <w:t>    </w:t>
+      </w:r>
+      <w:r>
+        <w:rPr>
+          <w:rFonts w:ascii="Consolas" w:eastAsia="Times New Roman" w:hAnsi="Consolas" w:cs="Times New Roman"/>
+          <w:color w:val="4FC1FF"/>
+          <w:sz w:val="21"/>
+          <w:szCs w:val="21"/>
+          <w:lang w:eastAsia="zh-CN"/>
+        </w:rPr>
+        <w:t>app</w:t>
+      </w:r>
+      <w:r>
+        <w:rPr>
+          <w:rFonts w:ascii="Consolas" w:eastAsia="Times New Roman" w:hAnsi="Consolas" w:cs="Times New Roman"/>
+          <w:color w:val="D4D4D4"/>
+          <w:sz w:val="21"/>
+          <w:szCs w:val="21"/>
+          <w:lang w:eastAsia="zh-CN"/>
+        </w:rPr>
+        <w:t>.</w:t>
+      </w:r>
+      <w:r>
+        <w:rPr>
+          <w:rFonts w:ascii="Consolas" w:eastAsia="Times New Roman" w:hAnsi="Consolas" w:cs="Times New Roman"/>
+          <w:color w:val="DCDCAA"/>
+          <w:sz w:val="21"/>
+          <w:szCs w:val="21"/>
+          <w:lang w:eastAsia="zh-CN"/>
+        </w:rPr>
+        <w:t>mount</w:t>
+      </w:r>
+      <w:r>
+        <w:rPr>
+          <w:rFonts w:ascii="Consolas" w:eastAsia="Times New Roman" w:hAnsi="Consolas" w:cs="Times New Roman"/>
+          <w:color w:val="D4D4D4"/>
+          <w:sz w:val="21"/>
+          <w:szCs w:val="21"/>
+          <w:lang w:eastAsia="zh-CN"/>
+        </w:rPr>
+        <w:t>(</w:t>
+      </w:r>
+      <w:r>
+        <w:rPr>
+          <w:rFonts w:ascii="Consolas" w:eastAsia="Times New Roman" w:hAnsi="Consolas" w:cs="Times New Roman"/>
+          <w:color w:val="CE9178"/>
+          <w:sz w:val="21"/>
+          <w:szCs w:val="21"/>
+          <w:lang w:eastAsia="zh-CN"/>
+        </w:rPr>
+        <w:t>'#app'</w:t>
+      </w:r>
+      <w:r>
+        <w:rPr>
+          <w:rFonts w:ascii="Consolas" w:eastAsia="Times New Roman" w:hAnsi="Consolas" w:cs="Times New Roman"/>
+          <w:color w:val="D4D4D4"/>
+          <w:sz w:val="21"/>
+          <w:szCs w:val="21"/>
+          <w:lang w:eastAsia="zh-CN"/>
+        </w:rPr>
+        <w:t>);</w:t>
+      </w:r>
+    </w:p>
+    <w:p>
+      <w:pPr>
+        <w:shd w:val="clear" w:color="auto" w:fill="1E1E1E"/>
+        <w:spacing w:after="0" w:line="285" w:lineRule="atLeast"/>
+        <w:rPr>
+          <w:rFonts w:ascii="Consolas" w:eastAsia="Times New Roman" w:hAnsi="Consolas" w:cs="Times New Roman"/>
+          <w:color w:val="D4D4D4"/>
+          <w:sz w:val="21"/>
+          <w:szCs w:val="21"/>
+          <w:lang w:eastAsia="zh-CN"/>
+        </w:rPr>
+      </w:pPr>
+      <w:r>
+        <w:rPr>
+          <w:rFonts w:ascii="Consolas" w:eastAsia="Times New Roman" w:hAnsi="Consolas" w:cs="Times New Roman"/>
+          <w:color w:val="D4D4D4"/>
+          <w:sz w:val="21"/>
+          <w:szCs w:val="21"/>
+          <w:lang w:eastAsia="zh-CN"/>
+        </w:rPr>
         <w:lastRenderedPageBreak/>
-        <w:t>const</w:t>
-      </w:r>
-      <w:r>
-        <w:rPr>
-          <w:rFonts w:ascii="Consolas" w:eastAsia="Times New Roman" w:hAnsi="Consolas" w:cs="Times New Roman"/>
-          <w:color w:val="D4D4D4"/>
-          <w:sz w:val="21"/>
-          <w:szCs w:val="21"/>
-          <w:lang w:eastAsia="zh-CN"/>
-        </w:rPr>
-        <w:t> </w:t>
-      </w:r>
-      <w:r>
-        <w:rPr>
-          <w:rFonts w:ascii="Consolas" w:eastAsia="Times New Roman" w:hAnsi="Consolas" w:cs="Times New Roman"/>
-          <w:color w:val="4FC1FF"/>
-          <w:sz w:val="21"/>
-          <w:szCs w:val="21"/>
-          <w:lang w:eastAsia="zh-CN"/>
-        </w:rPr>
-        <w:t>app</w:t>
-      </w:r>
-      <w:r>
-        <w:rPr>
-          <w:rFonts w:ascii="Consolas" w:eastAsia="Times New Roman" w:hAnsi="Consolas" w:cs="Times New Roman"/>
-          <w:color w:val="D4D4D4"/>
-          <w:sz w:val="21"/>
-          <w:szCs w:val="21"/>
-          <w:lang w:eastAsia="zh-CN"/>
-        </w:rPr>
-        <w:t> = </w:t>
-      </w:r>
-      <w:r>
-        <w:rPr>
-          <w:rFonts w:ascii="Consolas" w:eastAsia="Times New Roman" w:hAnsi="Consolas" w:cs="Times New Roman"/>
-          <w:color w:val="DCDCAA"/>
-          <w:sz w:val="21"/>
-          <w:szCs w:val="21"/>
-          <w:lang w:eastAsia="zh-CN"/>
-        </w:rPr>
-        <w:t>createApp</w:t>
-      </w:r>
-      <w:r>
-        <w:rPr>
-          <w:rFonts w:ascii="Consolas" w:eastAsia="Times New Roman" w:hAnsi="Consolas" w:cs="Times New Roman"/>
-          <w:color w:val="D4D4D4"/>
-          <w:sz w:val="21"/>
-          <w:szCs w:val="21"/>
-          <w:lang w:eastAsia="zh-CN"/>
-        </w:rPr>
-        <w:t>(</w:t>
-      </w:r>
-      <w:r>
-        <w:rPr>
-          <w:rFonts w:ascii="Consolas" w:eastAsia="Times New Roman" w:hAnsi="Consolas" w:cs="Times New Roman"/>
-          <w:color w:val="9CDCFE"/>
-          <w:sz w:val="21"/>
-          <w:szCs w:val="21"/>
-          <w:lang w:eastAsia="zh-CN"/>
-        </w:rPr>
-        <w:t>App</w:t>
-      </w:r>
-      <w:r>
-        <w:rPr>
-          <w:rFonts w:ascii="Consolas" w:eastAsia="Times New Roman" w:hAnsi="Consolas" w:cs="Times New Roman"/>
-          <w:color w:val="D4D4D4"/>
-          <w:sz w:val="21"/>
-          <w:szCs w:val="21"/>
-          <w:lang w:eastAsia="zh-CN"/>
-        </w:rPr>
-        <w:t>);</w:t>
-      </w:r>
-    </w:p>
-    <w:p>
-      <w:pPr>
-        <w:shd w:val="clear" w:color="auto" w:fill="1E1E1E"/>
-        <w:spacing w:after="0" w:line="285" w:lineRule="atLeast"/>
-        <w:rPr>
-          <w:rFonts w:ascii="Consolas" w:eastAsia="Times New Roman" w:hAnsi="Consolas" w:cs="Times New Roman"/>
-          <w:color w:val="D4D4D4"/>
-          <w:sz w:val="21"/>
-          <w:szCs w:val="21"/>
-          <w:lang w:eastAsia="zh-CN"/>
-        </w:rPr>
-      </w:pPr>
-      <w:r>
-        <w:rPr>
-          <w:rFonts w:ascii="Consolas" w:eastAsia="Times New Roman" w:hAnsi="Consolas" w:cs="Times New Roman"/>
-          <w:color w:val="4FC1FF"/>
-          <w:sz w:val="21"/>
-          <w:szCs w:val="21"/>
-          <w:lang w:eastAsia="zh-CN"/>
-        </w:rPr>
-        <w:t>app</w:t>
-      </w:r>
-      <w:r>
-        <w:rPr>
-          <w:rFonts w:ascii="Consolas" w:eastAsia="Times New Roman" w:hAnsi="Consolas" w:cs="Times New Roman"/>
-          <w:color w:val="D4D4D4"/>
-          <w:sz w:val="21"/>
-          <w:szCs w:val="21"/>
-          <w:lang w:eastAsia="zh-CN"/>
-        </w:rPr>
-        <w:t>.</w:t>
-      </w:r>
-      <w:r>
-        <w:rPr>
-          <w:rFonts w:ascii="Consolas" w:eastAsia="Times New Roman" w:hAnsi="Consolas" w:cs="Times New Roman"/>
-          <w:color w:val="DCDCAA"/>
-          <w:sz w:val="21"/>
-          <w:szCs w:val="21"/>
-          <w:lang w:eastAsia="zh-CN"/>
-        </w:rPr>
-        <w:t>use</w:t>
-      </w:r>
-      <w:r>
-        <w:rPr>
-          <w:rFonts w:ascii="Consolas" w:eastAsia="Times New Roman" w:hAnsi="Consolas" w:cs="Times New Roman"/>
-          <w:color w:val="D4D4D4"/>
-          <w:sz w:val="21"/>
-          <w:szCs w:val="21"/>
-          <w:lang w:eastAsia="zh-CN"/>
-        </w:rPr>
-        <w:t>(</w:t>
-      </w:r>
-      <w:r>
-        <w:rPr>
-          <w:rFonts w:ascii="Consolas" w:eastAsia="Times New Roman" w:hAnsi="Consolas" w:cs="Times New Roman"/>
-          <w:color w:val="4FC1FF"/>
-          <w:sz w:val="21"/>
-          <w:szCs w:val="21"/>
-          <w:lang w:eastAsia="zh-CN"/>
-        </w:rPr>
-        <w:t>router</w:t>
-      </w:r>
-      <w:r>
-        <w:rPr>
-          <w:rFonts w:ascii="Consolas" w:eastAsia="Times New Roman" w:hAnsi="Consolas" w:cs="Times New Roman"/>
-          <w:color w:val="D4D4D4"/>
-          <w:sz w:val="21"/>
-          <w:szCs w:val="21"/>
-          <w:lang w:eastAsia="zh-CN"/>
-        </w:rPr>
-        <w:t>);</w:t>
-      </w:r>
-    </w:p>
-    <w:p>
-      <w:pPr>
-        <w:shd w:val="clear" w:color="auto" w:fill="1E1E1E"/>
-        <w:spacing w:after="0" w:line="285" w:lineRule="atLeast"/>
-        <w:rPr>
-          <w:rFonts w:ascii="Consolas" w:eastAsia="Times New Roman" w:hAnsi="Consolas" w:cs="Times New Roman"/>
-          <w:color w:val="D4D4D4"/>
-          <w:sz w:val="21"/>
-          <w:szCs w:val="21"/>
-          <w:lang w:eastAsia="zh-CN"/>
-        </w:rPr>
-      </w:pPr>
-    </w:p>
-    <w:p>
-      <w:pPr>
-        <w:shd w:val="clear" w:color="auto" w:fill="1E1E1E"/>
-        <w:spacing w:after="0" w:line="285" w:lineRule="atLeast"/>
-        <w:rPr>
-          <w:rFonts w:ascii="Consolas" w:eastAsia="Times New Roman" w:hAnsi="Consolas" w:cs="Times New Roman"/>
-          <w:color w:val="D4D4D4"/>
-          <w:sz w:val="21"/>
-          <w:szCs w:val="21"/>
-          <w:lang w:eastAsia="zh-CN"/>
-        </w:rPr>
-      </w:pPr>
-      <w:r>
-        <w:rPr>
-          <w:rFonts w:ascii="Consolas" w:eastAsia="Times New Roman" w:hAnsi="Consolas" w:cs="Times New Roman"/>
-          <w:color w:val="4FC1FF"/>
-          <w:sz w:val="21"/>
-          <w:szCs w:val="21"/>
-          <w:lang w:eastAsia="zh-CN"/>
-        </w:rPr>
-        <w:t>router</w:t>
-      </w:r>
-      <w:r>
-        <w:rPr>
-          <w:rFonts w:ascii="Consolas" w:eastAsia="Times New Roman" w:hAnsi="Consolas" w:cs="Times New Roman"/>
-          <w:color w:val="D4D4D4"/>
-          <w:sz w:val="21"/>
-          <w:szCs w:val="21"/>
-          <w:lang w:eastAsia="zh-CN"/>
-        </w:rPr>
-        <w:t>.</w:t>
-      </w:r>
-      <w:r>
-        <w:rPr>
-          <w:rFonts w:ascii="Consolas" w:eastAsia="Times New Roman" w:hAnsi="Consolas" w:cs="Times New Roman"/>
-          <w:color w:val="DCDCAA"/>
-          <w:sz w:val="21"/>
-          <w:szCs w:val="21"/>
-          <w:lang w:eastAsia="zh-CN"/>
-        </w:rPr>
-        <w:t>isReady</w:t>
-      </w:r>
-      <w:r>
-        <w:rPr>
-          <w:rFonts w:ascii="Consolas" w:eastAsia="Times New Roman" w:hAnsi="Consolas" w:cs="Times New Roman"/>
-          <w:color w:val="D4D4D4"/>
-          <w:sz w:val="21"/>
-          <w:szCs w:val="21"/>
-          <w:lang w:eastAsia="zh-CN"/>
-        </w:rPr>
-        <w:t>().</w:t>
-      </w:r>
-      <w:r>
-        <w:rPr>
-          <w:rFonts w:ascii="Consolas" w:eastAsia="Times New Roman" w:hAnsi="Consolas" w:cs="Times New Roman"/>
-          <w:color w:val="DCDCAA"/>
-          <w:sz w:val="21"/>
-          <w:szCs w:val="21"/>
-          <w:lang w:eastAsia="zh-CN"/>
-        </w:rPr>
-        <w:t>then</w:t>
-      </w:r>
-      <w:r>
-        <w:rPr>
-          <w:rFonts w:ascii="Consolas" w:eastAsia="Times New Roman" w:hAnsi="Consolas" w:cs="Times New Roman"/>
-          <w:color w:val="D4D4D4"/>
-          <w:sz w:val="21"/>
-          <w:szCs w:val="21"/>
-          <w:lang w:eastAsia="zh-CN"/>
-        </w:rPr>
-        <w:t>(() </w:t>
-      </w:r>
-      <w:r>
-        <w:rPr>
-          <w:rFonts w:ascii="Consolas" w:eastAsia="Times New Roman" w:hAnsi="Consolas" w:cs="Times New Roman"/>
-          <w:color w:val="569CD6"/>
-          <w:sz w:val="21"/>
-          <w:szCs w:val="21"/>
-          <w:lang w:eastAsia="zh-CN"/>
-        </w:rPr>
-        <w:t>=&gt;</w:t>
-      </w:r>
-      <w:r>
-        <w:rPr>
-          <w:rFonts w:ascii="Consolas" w:eastAsia="Times New Roman" w:hAnsi="Consolas" w:cs="Times New Roman"/>
-          <w:color w:val="D4D4D4"/>
-          <w:sz w:val="21"/>
-          <w:szCs w:val="21"/>
-          <w:lang w:eastAsia="zh-CN"/>
-        </w:rPr>
-        <w:t> {</w:t>
-      </w:r>
-    </w:p>
-    <w:p>
-      <w:pPr>
-        <w:shd w:val="clear" w:color="auto" w:fill="1E1E1E"/>
-        <w:spacing w:after="0" w:line="285" w:lineRule="atLeast"/>
-        <w:rPr>
-          <w:rFonts w:ascii="Consolas" w:eastAsia="Times New Roman" w:hAnsi="Consolas" w:cs="Times New Roman"/>
-          <w:color w:val="D4D4D4"/>
-          <w:sz w:val="21"/>
-          <w:szCs w:val="21"/>
-          <w:lang w:eastAsia="zh-CN"/>
-        </w:rPr>
-      </w:pPr>
-      <w:r>
-        <w:rPr>
-          <w:rFonts w:ascii="Consolas" w:eastAsia="Times New Roman" w:hAnsi="Consolas" w:cs="Times New Roman"/>
-          <w:color w:val="D4D4D4"/>
-          <w:sz w:val="21"/>
-          <w:szCs w:val="21"/>
-          <w:lang w:eastAsia="zh-CN"/>
-        </w:rPr>
-        <w:t>    </w:t>
-      </w:r>
-      <w:r>
-        <w:rPr>
-          <w:rFonts w:ascii="Consolas" w:eastAsia="Times New Roman" w:hAnsi="Consolas" w:cs="Times New Roman"/>
-          <w:color w:val="4FC1FF"/>
-          <w:sz w:val="21"/>
-          <w:szCs w:val="21"/>
-          <w:lang w:eastAsia="zh-CN"/>
-        </w:rPr>
-        <w:t>app</w:t>
-      </w:r>
-      <w:r>
-        <w:rPr>
-          <w:rFonts w:ascii="Consolas" w:eastAsia="Times New Roman" w:hAnsi="Consolas" w:cs="Times New Roman"/>
-          <w:color w:val="D4D4D4"/>
-          <w:sz w:val="21"/>
-          <w:szCs w:val="21"/>
-          <w:lang w:eastAsia="zh-CN"/>
-        </w:rPr>
-        <w:t>.</w:t>
-      </w:r>
-      <w:r>
-        <w:rPr>
-          <w:rFonts w:ascii="Consolas" w:eastAsia="Times New Roman" w:hAnsi="Consolas" w:cs="Times New Roman"/>
-          <w:color w:val="DCDCAA"/>
-          <w:sz w:val="21"/>
-          <w:szCs w:val="21"/>
-          <w:lang w:eastAsia="zh-CN"/>
-        </w:rPr>
-        <w:t>mount</w:t>
-      </w:r>
-      <w:r>
-        <w:rPr>
-          <w:rFonts w:ascii="Consolas" w:eastAsia="Times New Roman" w:hAnsi="Consolas" w:cs="Times New Roman"/>
-          <w:color w:val="D4D4D4"/>
-          <w:sz w:val="21"/>
-          <w:szCs w:val="21"/>
-          <w:lang w:eastAsia="zh-CN"/>
-        </w:rPr>
-        <w:t>(</w:t>
-      </w:r>
-      <w:r>
-        <w:rPr>
-          <w:rFonts w:ascii="Consolas" w:eastAsia="Times New Roman" w:hAnsi="Consolas" w:cs="Times New Roman"/>
-          <w:color w:val="CE9178"/>
-          <w:sz w:val="21"/>
-          <w:szCs w:val="21"/>
-          <w:lang w:eastAsia="zh-CN"/>
-        </w:rPr>
-        <w:t>'#app'</w:t>
-      </w:r>
-      <w:r>
-        <w:rPr>
-          <w:rFonts w:ascii="Consolas" w:eastAsia="Times New Roman" w:hAnsi="Consolas" w:cs="Times New Roman"/>
-          <w:color w:val="D4D4D4"/>
-          <w:sz w:val="21"/>
-          <w:szCs w:val="21"/>
-          <w:lang w:eastAsia="zh-CN"/>
-        </w:rPr>
-        <w:t>);</w:t>
-      </w:r>
-    </w:p>
-    <w:p>
-      <w:pPr>
-        <w:shd w:val="clear" w:color="auto" w:fill="1E1E1E"/>
-        <w:spacing w:after="0" w:line="285" w:lineRule="atLeast"/>
-        <w:rPr>
-          <w:rFonts w:ascii="Consolas" w:eastAsia="Times New Roman" w:hAnsi="Consolas" w:cs="Times New Roman"/>
-          <w:color w:val="D4D4D4"/>
-          <w:sz w:val="21"/>
-          <w:szCs w:val="21"/>
-          <w:lang w:eastAsia="zh-CN"/>
-        </w:rPr>
-      </w:pPr>
-      <w:r>
-        <w:rPr>
-          <w:rFonts w:ascii="Consolas" w:eastAsia="Times New Roman" w:hAnsi="Consolas" w:cs="Times New Roman"/>
-          <w:color w:val="D4D4D4"/>
-          <w:sz w:val="21"/>
-          <w:szCs w:val="21"/>
-          <w:lang w:eastAsia="zh-CN"/>
-        </w:rPr>
         <w:t>});</w:t>
       </w:r>
     </w:p>
@@ -9615,242 +9625,242 @@
           <w:szCs w:val="21"/>
           <w:lang w:eastAsia="zh-CN"/>
         </w:rPr>
+        <w:t>  },</w:t>
+      </w:r>
+    </w:p>
+    <w:p>
+      <w:pPr>
+        <w:shd w:val="clear" w:color="auto" w:fill="1E1E1E"/>
+        <w:spacing w:after="0" w:line="285" w:lineRule="atLeast"/>
+        <w:rPr>
+          <w:rFonts w:ascii="Consolas" w:eastAsia="Times New Roman" w:hAnsi="Consolas" w:cs="Times New Roman"/>
+          <w:color w:val="D4D4D4"/>
+          <w:sz w:val="21"/>
+          <w:szCs w:val="21"/>
+          <w:lang w:eastAsia="zh-CN"/>
+        </w:rPr>
+      </w:pPr>
+      <w:r>
+        <w:rPr>
+          <w:rFonts w:ascii="Consolas" w:eastAsia="Times New Roman" w:hAnsi="Consolas" w:cs="Times New Roman"/>
+          <w:color w:val="D4D4D4"/>
+          <w:sz w:val="21"/>
+          <w:szCs w:val="21"/>
+          <w:lang w:eastAsia="zh-CN"/>
+        </w:rPr>
+        <w:t>  </w:t>
+      </w:r>
+      <w:r>
+        <w:rPr>
+          <w:rFonts w:ascii="Consolas" w:eastAsia="Times New Roman" w:hAnsi="Consolas" w:cs="Times New Roman"/>
+          <w:color w:val="9CDCFE"/>
+          <w:sz w:val="21"/>
+          <w:szCs w:val="21"/>
+          <w:lang w:eastAsia="zh-CN"/>
+        </w:rPr>
+        <w:t>methods:</w:t>
+      </w:r>
+      <w:r>
+        <w:rPr>
+          <w:rFonts w:ascii="Consolas" w:eastAsia="Times New Roman" w:hAnsi="Consolas" w:cs="Times New Roman"/>
+          <w:color w:val="D4D4D4"/>
+          <w:sz w:val="21"/>
+          <w:szCs w:val="21"/>
+          <w:lang w:eastAsia="zh-CN"/>
+        </w:rPr>
+        <w:t> {</w:t>
+      </w:r>
+    </w:p>
+    <w:p>
+      <w:pPr>
+        <w:shd w:val="clear" w:color="auto" w:fill="1E1E1E"/>
+        <w:spacing w:after="0" w:line="285" w:lineRule="atLeast"/>
+        <w:rPr>
+          <w:rFonts w:ascii="Consolas" w:eastAsia="Times New Roman" w:hAnsi="Consolas" w:cs="Times New Roman"/>
+          <w:color w:val="D4D4D4"/>
+          <w:sz w:val="21"/>
+          <w:szCs w:val="21"/>
+          <w:lang w:eastAsia="zh-CN"/>
+        </w:rPr>
+      </w:pPr>
+      <w:r>
+        <w:rPr>
+          <w:rFonts w:ascii="Consolas" w:eastAsia="Times New Roman" w:hAnsi="Consolas" w:cs="Times New Roman"/>
+          <w:color w:val="D4D4D4"/>
+          <w:sz w:val="21"/>
+          <w:szCs w:val="21"/>
+          <w:lang w:eastAsia="zh-CN"/>
+        </w:rPr>
+        <w:t>    </w:t>
+      </w:r>
+      <w:r>
+        <w:rPr>
+          <w:rFonts w:ascii="Consolas" w:eastAsia="Times New Roman" w:hAnsi="Consolas" w:cs="Times New Roman"/>
+          <w:color w:val="DCDCAA"/>
+          <w:sz w:val="21"/>
+          <w:szCs w:val="21"/>
+          <w:lang w:eastAsia="zh-CN"/>
+        </w:rPr>
+        <w:t>toggleBox</w:t>
+      </w:r>
+      <w:r>
+        <w:rPr>
+          <w:rFonts w:ascii="Consolas" w:eastAsia="Times New Roman" w:hAnsi="Consolas" w:cs="Times New Roman"/>
+          <w:color w:val="D4D4D4"/>
+          <w:sz w:val="21"/>
+          <w:szCs w:val="21"/>
+          <w:lang w:eastAsia="zh-CN"/>
+        </w:rPr>
+        <w:t>() {</w:t>
+      </w:r>
+    </w:p>
+    <w:p>
+      <w:pPr>
+        <w:shd w:val="clear" w:color="auto" w:fill="1E1E1E"/>
+        <w:spacing w:after="0" w:line="285" w:lineRule="atLeast"/>
+        <w:rPr>
+          <w:rFonts w:ascii="Consolas" w:eastAsia="Times New Roman" w:hAnsi="Consolas" w:cs="Times New Roman"/>
+          <w:color w:val="D4D4D4"/>
+          <w:sz w:val="21"/>
+          <w:szCs w:val="21"/>
+          <w:lang w:eastAsia="zh-CN"/>
+        </w:rPr>
+      </w:pPr>
+      <w:r>
+        <w:rPr>
+          <w:rFonts w:ascii="Consolas" w:eastAsia="Times New Roman" w:hAnsi="Consolas" w:cs="Times New Roman"/>
+          <w:color w:val="D4D4D4"/>
+          <w:sz w:val="21"/>
+          <w:szCs w:val="21"/>
+          <w:lang w:eastAsia="zh-CN"/>
+        </w:rPr>
+        <w:t>      </w:t>
+      </w:r>
+      <w:r>
+        <w:rPr>
+          <w:rFonts w:ascii="Consolas" w:eastAsia="Times New Roman" w:hAnsi="Consolas" w:cs="Times New Roman"/>
+          <w:color w:val="569CD6"/>
+          <w:sz w:val="21"/>
+          <w:szCs w:val="21"/>
+          <w:lang w:eastAsia="zh-CN"/>
+        </w:rPr>
+        <w:t>this</w:t>
+      </w:r>
+      <w:r>
+        <w:rPr>
+          <w:rFonts w:ascii="Consolas" w:eastAsia="Times New Roman" w:hAnsi="Consolas" w:cs="Times New Roman"/>
+          <w:color w:val="D4D4D4"/>
+          <w:sz w:val="21"/>
+          <w:szCs w:val="21"/>
+          <w:lang w:eastAsia="zh-CN"/>
+        </w:rPr>
+        <w:t>.</w:t>
+      </w:r>
+      <w:r>
+        <w:rPr>
+          <w:rFonts w:ascii="Consolas" w:eastAsia="Times New Roman" w:hAnsi="Consolas" w:cs="Times New Roman"/>
+          <w:color w:val="9CDCFE"/>
+          <w:sz w:val="21"/>
+          <w:szCs w:val="21"/>
+          <w:lang w:eastAsia="zh-CN"/>
+        </w:rPr>
+        <w:t>isVisible</w:t>
+      </w:r>
+      <w:r>
+        <w:rPr>
+          <w:rFonts w:ascii="Consolas" w:eastAsia="Times New Roman" w:hAnsi="Consolas" w:cs="Times New Roman"/>
+          <w:color w:val="D4D4D4"/>
+          <w:sz w:val="21"/>
+          <w:szCs w:val="21"/>
+          <w:lang w:eastAsia="zh-CN"/>
+        </w:rPr>
+        <w:t> = !</w:t>
+      </w:r>
+      <w:r>
+        <w:rPr>
+          <w:rFonts w:ascii="Consolas" w:eastAsia="Times New Roman" w:hAnsi="Consolas" w:cs="Times New Roman"/>
+          <w:color w:val="569CD6"/>
+          <w:sz w:val="21"/>
+          <w:szCs w:val="21"/>
+          <w:lang w:eastAsia="zh-CN"/>
+        </w:rPr>
+        <w:t>this</w:t>
+      </w:r>
+      <w:r>
+        <w:rPr>
+          <w:rFonts w:ascii="Consolas" w:eastAsia="Times New Roman" w:hAnsi="Consolas" w:cs="Times New Roman"/>
+          <w:color w:val="D4D4D4"/>
+          <w:sz w:val="21"/>
+          <w:szCs w:val="21"/>
+          <w:lang w:eastAsia="zh-CN"/>
+        </w:rPr>
+        <w:t>.</w:t>
+      </w:r>
+      <w:r>
+        <w:rPr>
+          <w:rFonts w:ascii="Consolas" w:eastAsia="Times New Roman" w:hAnsi="Consolas" w:cs="Times New Roman"/>
+          <w:color w:val="9CDCFE"/>
+          <w:sz w:val="21"/>
+          <w:szCs w:val="21"/>
+          <w:lang w:eastAsia="zh-CN"/>
+        </w:rPr>
+        <w:t>isVisible</w:t>
+      </w:r>
+      <w:r>
+        <w:rPr>
+          <w:rFonts w:ascii="Consolas" w:eastAsia="Times New Roman" w:hAnsi="Consolas" w:cs="Times New Roman"/>
+          <w:color w:val="D4D4D4"/>
+          <w:sz w:val="21"/>
+          <w:szCs w:val="21"/>
+          <w:lang w:eastAsia="zh-CN"/>
+        </w:rPr>
+        <w:t>;</w:t>
+      </w:r>
+    </w:p>
+    <w:p>
+      <w:pPr>
+        <w:shd w:val="clear" w:color="auto" w:fill="1E1E1E"/>
+        <w:spacing w:after="0" w:line="285" w:lineRule="atLeast"/>
+        <w:rPr>
+          <w:rFonts w:ascii="Consolas" w:eastAsia="Times New Roman" w:hAnsi="Consolas" w:cs="Times New Roman"/>
+          <w:color w:val="D4D4D4"/>
+          <w:sz w:val="21"/>
+          <w:szCs w:val="21"/>
+          <w:lang w:eastAsia="zh-CN"/>
+        </w:rPr>
+      </w:pPr>
+      <w:r>
+        <w:rPr>
+          <w:rFonts w:ascii="Consolas" w:eastAsia="Times New Roman" w:hAnsi="Consolas" w:cs="Times New Roman"/>
+          <w:color w:val="D4D4D4"/>
+          <w:sz w:val="21"/>
+          <w:szCs w:val="21"/>
+          <w:lang w:eastAsia="zh-CN"/>
+        </w:rPr>
+        <w:t>    }</w:t>
+      </w:r>
+    </w:p>
+    <w:p>
+      <w:pPr>
+        <w:shd w:val="clear" w:color="auto" w:fill="1E1E1E"/>
+        <w:spacing w:after="0" w:line="285" w:lineRule="atLeast"/>
+        <w:rPr>
+          <w:rFonts w:ascii="Consolas" w:eastAsia="Times New Roman" w:hAnsi="Consolas" w:cs="Times New Roman"/>
+          <w:color w:val="D4D4D4"/>
+          <w:sz w:val="21"/>
+          <w:szCs w:val="21"/>
+          <w:lang w:eastAsia="zh-CN"/>
+        </w:rPr>
+      </w:pPr>
+      <w:r>
+        <w:rPr>
+          <w:rFonts w:ascii="Consolas" w:eastAsia="Times New Roman" w:hAnsi="Consolas" w:cs="Times New Roman"/>
+          <w:color w:val="D4D4D4"/>
+          <w:sz w:val="21"/>
+          <w:szCs w:val="21"/>
+          <w:lang w:eastAsia="zh-CN"/>
+        </w:rPr>
         <w:lastRenderedPageBreak/>
-        <w:t>  },</w:t>
-      </w:r>
-    </w:p>
-    <w:p>
-      <w:pPr>
-        <w:shd w:val="clear" w:color="auto" w:fill="1E1E1E"/>
-        <w:spacing w:after="0" w:line="285" w:lineRule="atLeast"/>
-        <w:rPr>
-          <w:rFonts w:ascii="Consolas" w:eastAsia="Times New Roman" w:hAnsi="Consolas" w:cs="Times New Roman"/>
-          <w:color w:val="D4D4D4"/>
-          <w:sz w:val="21"/>
-          <w:szCs w:val="21"/>
-          <w:lang w:eastAsia="zh-CN"/>
-        </w:rPr>
-      </w:pPr>
-      <w:r>
-        <w:rPr>
-          <w:rFonts w:ascii="Consolas" w:eastAsia="Times New Roman" w:hAnsi="Consolas" w:cs="Times New Roman"/>
-          <w:color w:val="D4D4D4"/>
-          <w:sz w:val="21"/>
-          <w:szCs w:val="21"/>
-          <w:lang w:eastAsia="zh-CN"/>
-        </w:rPr>
-        <w:t>  </w:t>
-      </w:r>
-      <w:r>
-        <w:rPr>
-          <w:rFonts w:ascii="Consolas" w:eastAsia="Times New Roman" w:hAnsi="Consolas" w:cs="Times New Roman"/>
-          <w:color w:val="9CDCFE"/>
-          <w:sz w:val="21"/>
-          <w:szCs w:val="21"/>
-          <w:lang w:eastAsia="zh-CN"/>
-        </w:rPr>
-        <w:t>methods:</w:t>
-      </w:r>
-      <w:r>
-        <w:rPr>
-          <w:rFonts w:ascii="Consolas" w:eastAsia="Times New Roman" w:hAnsi="Consolas" w:cs="Times New Roman"/>
-          <w:color w:val="D4D4D4"/>
-          <w:sz w:val="21"/>
-          <w:szCs w:val="21"/>
-          <w:lang w:eastAsia="zh-CN"/>
-        </w:rPr>
-        <w:t> {</w:t>
-      </w:r>
-    </w:p>
-    <w:p>
-      <w:pPr>
-        <w:shd w:val="clear" w:color="auto" w:fill="1E1E1E"/>
-        <w:spacing w:after="0" w:line="285" w:lineRule="atLeast"/>
-        <w:rPr>
-          <w:rFonts w:ascii="Consolas" w:eastAsia="Times New Roman" w:hAnsi="Consolas" w:cs="Times New Roman"/>
-          <w:color w:val="D4D4D4"/>
-          <w:sz w:val="21"/>
-          <w:szCs w:val="21"/>
-          <w:lang w:eastAsia="zh-CN"/>
-        </w:rPr>
-      </w:pPr>
-      <w:r>
-        <w:rPr>
-          <w:rFonts w:ascii="Consolas" w:eastAsia="Times New Roman" w:hAnsi="Consolas" w:cs="Times New Roman"/>
-          <w:color w:val="D4D4D4"/>
-          <w:sz w:val="21"/>
-          <w:szCs w:val="21"/>
-          <w:lang w:eastAsia="zh-CN"/>
-        </w:rPr>
-        <w:t>    </w:t>
-      </w:r>
-      <w:r>
-        <w:rPr>
-          <w:rFonts w:ascii="Consolas" w:eastAsia="Times New Roman" w:hAnsi="Consolas" w:cs="Times New Roman"/>
-          <w:color w:val="DCDCAA"/>
-          <w:sz w:val="21"/>
-          <w:szCs w:val="21"/>
-          <w:lang w:eastAsia="zh-CN"/>
-        </w:rPr>
-        <w:t>toggleBox</w:t>
-      </w:r>
-      <w:r>
-        <w:rPr>
-          <w:rFonts w:ascii="Consolas" w:eastAsia="Times New Roman" w:hAnsi="Consolas" w:cs="Times New Roman"/>
-          <w:color w:val="D4D4D4"/>
-          <w:sz w:val="21"/>
-          <w:szCs w:val="21"/>
-          <w:lang w:eastAsia="zh-CN"/>
-        </w:rPr>
-        <w:t>() {</w:t>
-      </w:r>
-    </w:p>
-    <w:p>
-      <w:pPr>
-        <w:shd w:val="clear" w:color="auto" w:fill="1E1E1E"/>
-        <w:spacing w:after="0" w:line="285" w:lineRule="atLeast"/>
-        <w:rPr>
-          <w:rFonts w:ascii="Consolas" w:eastAsia="Times New Roman" w:hAnsi="Consolas" w:cs="Times New Roman"/>
-          <w:color w:val="D4D4D4"/>
-          <w:sz w:val="21"/>
-          <w:szCs w:val="21"/>
-          <w:lang w:eastAsia="zh-CN"/>
-        </w:rPr>
-      </w:pPr>
-      <w:r>
-        <w:rPr>
-          <w:rFonts w:ascii="Consolas" w:eastAsia="Times New Roman" w:hAnsi="Consolas" w:cs="Times New Roman"/>
-          <w:color w:val="D4D4D4"/>
-          <w:sz w:val="21"/>
-          <w:szCs w:val="21"/>
-          <w:lang w:eastAsia="zh-CN"/>
-        </w:rPr>
-        <w:t>      </w:t>
-      </w:r>
-      <w:r>
-        <w:rPr>
-          <w:rFonts w:ascii="Consolas" w:eastAsia="Times New Roman" w:hAnsi="Consolas" w:cs="Times New Roman"/>
-          <w:color w:val="569CD6"/>
-          <w:sz w:val="21"/>
-          <w:szCs w:val="21"/>
-          <w:lang w:eastAsia="zh-CN"/>
-        </w:rPr>
-        <w:t>this</w:t>
-      </w:r>
-      <w:r>
-        <w:rPr>
-          <w:rFonts w:ascii="Consolas" w:eastAsia="Times New Roman" w:hAnsi="Consolas" w:cs="Times New Roman"/>
-          <w:color w:val="D4D4D4"/>
-          <w:sz w:val="21"/>
-          <w:szCs w:val="21"/>
-          <w:lang w:eastAsia="zh-CN"/>
-        </w:rPr>
-        <w:t>.</w:t>
-      </w:r>
-      <w:r>
-        <w:rPr>
-          <w:rFonts w:ascii="Consolas" w:eastAsia="Times New Roman" w:hAnsi="Consolas" w:cs="Times New Roman"/>
-          <w:color w:val="9CDCFE"/>
-          <w:sz w:val="21"/>
-          <w:szCs w:val="21"/>
-          <w:lang w:eastAsia="zh-CN"/>
-        </w:rPr>
-        <w:t>isVisible</w:t>
-      </w:r>
-      <w:r>
-        <w:rPr>
-          <w:rFonts w:ascii="Consolas" w:eastAsia="Times New Roman" w:hAnsi="Consolas" w:cs="Times New Roman"/>
-          <w:color w:val="D4D4D4"/>
-          <w:sz w:val="21"/>
-          <w:szCs w:val="21"/>
-          <w:lang w:eastAsia="zh-CN"/>
-        </w:rPr>
-        <w:t> = !</w:t>
-      </w:r>
-      <w:r>
-        <w:rPr>
-          <w:rFonts w:ascii="Consolas" w:eastAsia="Times New Roman" w:hAnsi="Consolas" w:cs="Times New Roman"/>
-          <w:color w:val="569CD6"/>
-          <w:sz w:val="21"/>
-          <w:szCs w:val="21"/>
-          <w:lang w:eastAsia="zh-CN"/>
-        </w:rPr>
-        <w:t>this</w:t>
-      </w:r>
-      <w:r>
-        <w:rPr>
-          <w:rFonts w:ascii="Consolas" w:eastAsia="Times New Roman" w:hAnsi="Consolas" w:cs="Times New Roman"/>
-          <w:color w:val="D4D4D4"/>
-          <w:sz w:val="21"/>
-          <w:szCs w:val="21"/>
-          <w:lang w:eastAsia="zh-CN"/>
-        </w:rPr>
-        <w:t>.</w:t>
-      </w:r>
-      <w:r>
-        <w:rPr>
-          <w:rFonts w:ascii="Consolas" w:eastAsia="Times New Roman" w:hAnsi="Consolas" w:cs="Times New Roman"/>
-          <w:color w:val="9CDCFE"/>
-          <w:sz w:val="21"/>
-          <w:szCs w:val="21"/>
-          <w:lang w:eastAsia="zh-CN"/>
-        </w:rPr>
-        <w:t>isVisible</w:t>
-      </w:r>
-      <w:r>
-        <w:rPr>
-          <w:rFonts w:ascii="Consolas" w:eastAsia="Times New Roman" w:hAnsi="Consolas" w:cs="Times New Roman"/>
-          <w:color w:val="D4D4D4"/>
-          <w:sz w:val="21"/>
-          <w:szCs w:val="21"/>
-          <w:lang w:eastAsia="zh-CN"/>
-        </w:rPr>
-        <w:t>;</w:t>
-      </w:r>
-    </w:p>
-    <w:p>
-      <w:pPr>
-        <w:shd w:val="clear" w:color="auto" w:fill="1E1E1E"/>
-        <w:spacing w:after="0" w:line="285" w:lineRule="atLeast"/>
-        <w:rPr>
-          <w:rFonts w:ascii="Consolas" w:eastAsia="Times New Roman" w:hAnsi="Consolas" w:cs="Times New Roman"/>
-          <w:color w:val="D4D4D4"/>
-          <w:sz w:val="21"/>
-          <w:szCs w:val="21"/>
-          <w:lang w:eastAsia="zh-CN"/>
-        </w:rPr>
-      </w:pPr>
-      <w:r>
-        <w:rPr>
-          <w:rFonts w:ascii="Consolas" w:eastAsia="Times New Roman" w:hAnsi="Consolas" w:cs="Times New Roman"/>
-          <w:color w:val="D4D4D4"/>
-          <w:sz w:val="21"/>
-          <w:szCs w:val="21"/>
-          <w:lang w:eastAsia="zh-CN"/>
-        </w:rPr>
-        <w:t>    }</w:t>
-      </w:r>
-    </w:p>
-    <w:p>
-      <w:pPr>
-        <w:shd w:val="clear" w:color="auto" w:fill="1E1E1E"/>
-        <w:spacing w:after="0" w:line="285" w:lineRule="atLeast"/>
-        <w:rPr>
-          <w:rFonts w:ascii="Consolas" w:eastAsia="Times New Roman" w:hAnsi="Consolas" w:cs="Times New Roman"/>
-          <w:color w:val="D4D4D4"/>
-          <w:sz w:val="21"/>
-          <w:szCs w:val="21"/>
-          <w:lang w:eastAsia="zh-CN"/>
-        </w:rPr>
-      </w:pPr>
-      <w:r>
-        <w:rPr>
-          <w:rFonts w:ascii="Consolas" w:eastAsia="Times New Roman" w:hAnsi="Consolas" w:cs="Times New Roman"/>
-          <w:color w:val="D4D4D4"/>
-          <w:sz w:val="21"/>
-          <w:szCs w:val="21"/>
-          <w:lang w:eastAsia="zh-CN"/>
-        </w:rPr>
         <w:t>  },</w:t>
       </w:r>
     </w:p>
@@ -11226,7 +11236,6 @@
           <w:szCs w:val="21"/>
           <w:lang w:eastAsia="zh-CN"/>
         </w:rPr>
-        <w:lastRenderedPageBreak/>
         <w:t>.box-fade-enter-from</w:t>
       </w:r>
       <w:r>
@@ -13142,282 +13151,282 @@
           <w:szCs w:val="21"/>
           <w:lang w:eastAsia="zh-CN"/>
         </w:rPr>
+        <w:t>      </w:t>
+      </w:r>
+      <w:r>
+        <w:rPr>
+          <w:rFonts w:ascii="Consolas" w:eastAsia="Times New Roman" w:hAnsi="Consolas" w:cs="Times New Roman"/>
+          <w:color w:val="9CDCFE"/>
+          <w:sz w:val="21"/>
+          <w:szCs w:val="21"/>
+          <w:lang w:eastAsia="zh-CN"/>
+        </w:rPr>
+        <w:t>state</w:t>
+      </w:r>
+      <w:r>
+        <w:rPr>
+          <w:rFonts w:ascii="Consolas" w:eastAsia="Times New Roman" w:hAnsi="Consolas" w:cs="Times New Roman"/>
+          <w:color w:val="D4D4D4"/>
+          <w:sz w:val="21"/>
+          <w:szCs w:val="21"/>
+          <w:lang w:eastAsia="zh-CN"/>
+        </w:rPr>
+        <w:t>.</w:t>
+      </w:r>
+      <w:r>
+        <w:rPr>
+          <w:rFonts w:ascii="Consolas" w:eastAsia="Times New Roman" w:hAnsi="Consolas" w:cs="Times New Roman"/>
+          <w:color w:val="9CDCFE"/>
+          <w:sz w:val="21"/>
+          <w:szCs w:val="21"/>
+          <w:lang w:eastAsia="zh-CN"/>
+        </w:rPr>
+        <w:t>users</w:t>
+      </w:r>
+      <w:r>
+        <w:rPr>
+          <w:rFonts w:ascii="Consolas" w:eastAsia="Times New Roman" w:hAnsi="Consolas" w:cs="Times New Roman"/>
+          <w:color w:val="D4D4D4"/>
+          <w:sz w:val="21"/>
+          <w:szCs w:val="21"/>
+          <w:lang w:eastAsia="zh-CN"/>
+        </w:rPr>
+        <w:t>.</w:t>
+      </w:r>
+      <w:r>
+        <w:rPr>
+          <w:rFonts w:ascii="Consolas" w:eastAsia="Times New Roman" w:hAnsi="Consolas" w:cs="Times New Roman"/>
+          <w:color w:val="DCDCAA"/>
+          <w:sz w:val="21"/>
+          <w:szCs w:val="21"/>
+          <w:lang w:eastAsia="zh-CN"/>
+        </w:rPr>
+        <w:t>push</w:t>
+      </w:r>
+      <w:r>
+        <w:rPr>
+          <w:rFonts w:ascii="Consolas" w:eastAsia="Times New Roman" w:hAnsi="Consolas" w:cs="Times New Roman"/>
+          <w:color w:val="D4D4D4"/>
+          <w:sz w:val="21"/>
+          <w:szCs w:val="21"/>
+          <w:lang w:eastAsia="zh-CN"/>
+        </w:rPr>
+        <w:t>(</w:t>
+      </w:r>
+      <w:r>
+        <w:rPr>
+          <w:rFonts w:ascii="Consolas" w:eastAsia="Times New Roman" w:hAnsi="Consolas" w:cs="Times New Roman"/>
+          <w:color w:val="4FC1FF"/>
+          <w:sz w:val="21"/>
+          <w:szCs w:val="21"/>
+          <w:lang w:eastAsia="zh-CN"/>
+        </w:rPr>
+        <w:t>newUser</w:t>
+      </w:r>
+      <w:r>
+        <w:rPr>
+          <w:rFonts w:ascii="Consolas" w:eastAsia="Times New Roman" w:hAnsi="Consolas" w:cs="Times New Roman"/>
+          <w:color w:val="D4D4D4"/>
+          <w:sz w:val="21"/>
+          <w:szCs w:val="21"/>
+          <w:lang w:eastAsia="zh-CN"/>
+        </w:rPr>
+        <w:t>);</w:t>
+      </w:r>
+    </w:p>
+    <w:p>
+      <w:pPr>
+        <w:shd w:val="clear" w:color="auto" w:fill="1E1E1E"/>
+        <w:spacing w:after="0" w:line="285" w:lineRule="atLeast"/>
+        <w:rPr>
+          <w:rFonts w:ascii="Consolas" w:eastAsia="Times New Roman" w:hAnsi="Consolas" w:cs="Times New Roman"/>
+          <w:color w:val="D4D4D4"/>
+          <w:sz w:val="21"/>
+          <w:szCs w:val="21"/>
+          <w:lang w:eastAsia="zh-CN"/>
+        </w:rPr>
+      </w:pPr>
+      <w:r>
+        <w:rPr>
+          <w:rFonts w:ascii="Consolas" w:eastAsia="Times New Roman" w:hAnsi="Consolas" w:cs="Times New Roman"/>
+          <w:color w:val="D4D4D4"/>
+          <w:sz w:val="21"/>
+          <w:szCs w:val="21"/>
+          <w:lang w:eastAsia="zh-CN"/>
+        </w:rPr>
+        <w:t>    },</w:t>
+      </w:r>
+    </w:p>
+    <w:p>
+      <w:pPr>
+        <w:shd w:val="clear" w:color="auto" w:fill="1E1E1E"/>
+        <w:spacing w:after="0" w:line="285" w:lineRule="atLeast"/>
+        <w:rPr>
+          <w:rFonts w:ascii="Consolas" w:eastAsia="Times New Roman" w:hAnsi="Consolas" w:cs="Times New Roman"/>
+          <w:color w:val="D4D4D4"/>
+          <w:sz w:val="21"/>
+          <w:szCs w:val="21"/>
+          <w:lang w:eastAsia="zh-CN"/>
+        </w:rPr>
+      </w:pPr>
+      <w:r>
+        <w:rPr>
+          <w:rFonts w:ascii="Consolas" w:eastAsia="Times New Roman" w:hAnsi="Consolas" w:cs="Times New Roman"/>
+          <w:color w:val="D4D4D4"/>
+          <w:sz w:val="21"/>
+          <w:szCs w:val="21"/>
+          <w:lang w:eastAsia="zh-CN"/>
+        </w:rPr>
+        <w:t>  },</w:t>
+      </w:r>
+    </w:p>
+    <w:p>
+      <w:pPr>
+        <w:shd w:val="clear" w:color="auto" w:fill="1E1E1E"/>
+        <w:spacing w:after="0" w:line="285" w:lineRule="atLeast"/>
+        <w:rPr>
+          <w:rFonts w:ascii="Consolas" w:eastAsia="Times New Roman" w:hAnsi="Consolas" w:cs="Times New Roman"/>
+          <w:color w:val="D4D4D4"/>
+          <w:sz w:val="21"/>
+          <w:szCs w:val="21"/>
+          <w:lang w:eastAsia="zh-CN"/>
+        </w:rPr>
+      </w:pPr>
+      <w:r>
+        <w:rPr>
+          <w:rFonts w:ascii="Consolas" w:eastAsia="Times New Roman" w:hAnsi="Consolas" w:cs="Times New Roman"/>
+          <w:color w:val="D4D4D4"/>
+          <w:sz w:val="21"/>
+          <w:szCs w:val="21"/>
+          <w:lang w:eastAsia="zh-CN"/>
+        </w:rPr>
+        <w:t>  </w:t>
+      </w:r>
+      <w:r>
+        <w:rPr>
+          <w:rFonts w:ascii="Consolas" w:eastAsia="Times New Roman" w:hAnsi="Consolas" w:cs="Times New Roman"/>
+          <w:color w:val="9CDCFE"/>
+          <w:sz w:val="21"/>
+          <w:szCs w:val="21"/>
+          <w:lang w:eastAsia="zh-CN"/>
+        </w:rPr>
+        <w:t>actions:</w:t>
+      </w:r>
+      <w:r>
+        <w:rPr>
+          <w:rFonts w:ascii="Consolas" w:eastAsia="Times New Roman" w:hAnsi="Consolas" w:cs="Times New Roman"/>
+          <w:color w:val="D4D4D4"/>
+          <w:sz w:val="21"/>
+          <w:szCs w:val="21"/>
+          <w:lang w:eastAsia="zh-CN"/>
+        </w:rPr>
+        <w:t> {</w:t>
+      </w:r>
+    </w:p>
+    <w:p>
+      <w:pPr>
+        <w:shd w:val="clear" w:color="auto" w:fill="1E1E1E"/>
+        <w:spacing w:after="0" w:line="285" w:lineRule="atLeast"/>
+        <w:rPr>
+          <w:rFonts w:ascii="Consolas" w:eastAsia="Times New Roman" w:hAnsi="Consolas" w:cs="Times New Roman"/>
+          <w:color w:val="D4D4D4"/>
+          <w:sz w:val="21"/>
+          <w:szCs w:val="21"/>
+          <w:lang w:eastAsia="zh-CN"/>
+        </w:rPr>
+      </w:pPr>
+      <w:r>
+        <w:rPr>
+          <w:rFonts w:ascii="Consolas" w:eastAsia="Times New Roman" w:hAnsi="Consolas" w:cs="Times New Roman"/>
+          <w:color w:val="D4D4D4"/>
+          <w:sz w:val="21"/>
+          <w:szCs w:val="21"/>
+          <w:lang w:eastAsia="zh-CN"/>
+        </w:rPr>
+        <w:t>    </w:t>
+      </w:r>
+      <w:r>
+        <w:rPr>
+          <w:rFonts w:ascii="Consolas" w:eastAsia="Times New Roman" w:hAnsi="Consolas" w:cs="Times New Roman"/>
+          <w:color w:val="DCDCAA"/>
+          <w:sz w:val="21"/>
+          <w:szCs w:val="21"/>
+          <w:lang w:eastAsia="zh-CN"/>
+        </w:rPr>
+        <w:t>addUser</w:t>
+      </w:r>
+      <w:r>
+        <w:rPr>
+          <w:rFonts w:ascii="Consolas" w:eastAsia="Times New Roman" w:hAnsi="Consolas" w:cs="Times New Roman"/>
+          <w:color w:val="D4D4D4"/>
+          <w:sz w:val="21"/>
+          <w:szCs w:val="21"/>
+          <w:lang w:eastAsia="zh-CN"/>
+        </w:rPr>
+        <w:t>(</w:t>
+      </w:r>
+      <w:r>
+        <w:rPr>
+          <w:rFonts w:ascii="Consolas" w:eastAsia="Times New Roman" w:hAnsi="Consolas" w:cs="Times New Roman"/>
+          <w:color w:val="9CDCFE"/>
+          <w:sz w:val="21"/>
+          <w:szCs w:val="21"/>
+          <w:lang w:eastAsia="zh-CN"/>
+        </w:rPr>
+        <w:t>context</w:t>
+      </w:r>
+      <w:r>
+        <w:rPr>
+          <w:rFonts w:ascii="Consolas" w:eastAsia="Times New Roman" w:hAnsi="Consolas" w:cs="Times New Roman"/>
+          <w:color w:val="D4D4D4"/>
+          <w:sz w:val="21"/>
+          <w:szCs w:val="21"/>
+          <w:lang w:eastAsia="zh-CN"/>
+        </w:rPr>
+        <w:t>, </w:t>
+      </w:r>
+      <w:r>
+        <w:rPr>
+          <w:rFonts w:ascii="Consolas" w:eastAsia="Times New Roman" w:hAnsi="Consolas" w:cs="Times New Roman"/>
+          <w:color w:val="9CDCFE"/>
+          <w:sz w:val="21"/>
+          <w:szCs w:val="21"/>
+          <w:lang w:eastAsia="zh-CN"/>
+        </w:rPr>
+        <w:t>payload</w:t>
+      </w:r>
+      <w:r>
+        <w:rPr>
+          <w:rFonts w:ascii="Consolas" w:eastAsia="Times New Roman" w:hAnsi="Consolas" w:cs="Times New Roman"/>
+          <w:color w:val="D4D4D4"/>
+          <w:sz w:val="21"/>
+          <w:szCs w:val="21"/>
+          <w:lang w:eastAsia="zh-CN"/>
+        </w:rPr>
+        <w:t>) {</w:t>
+      </w:r>
+    </w:p>
+    <w:p>
+      <w:pPr>
+        <w:shd w:val="clear" w:color="auto" w:fill="1E1E1E"/>
+        <w:spacing w:after="0" w:line="285" w:lineRule="atLeast"/>
+        <w:rPr>
+          <w:rFonts w:ascii="Consolas" w:eastAsia="Times New Roman" w:hAnsi="Consolas" w:cs="Times New Roman"/>
+          <w:color w:val="D4D4D4"/>
+          <w:sz w:val="21"/>
+          <w:szCs w:val="21"/>
+          <w:lang w:eastAsia="zh-CN"/>
+        </w:rPr>
+      </w:pPr>
+      <w:r>
+        <w:rPr>
+          <w:rFonts w:ascii="Consolas" w:eastAsia="Times New Roman" w:hAnsi="Consolas" w:cs="Times New Roman"/>
+          <w:color w:val="D4D4D4"/>
+          <w:sz w:val="21"/>
+          <w:szCs w:val="21"/>
+          <w:lang w:eastAsia="zh-CN"/>
+        </w:rPr>
         <w:lastRenderedPageBreak/>
-        <w:t>      </w:t>
-      </w:r>
-      <w:r>
-        <w:rPr>
-          <w:rFonts w:ascii="Consolas" w:eastAsia="Times New Roman" w:hAnsi="Consolas" w:cs="Times New Roman"/>
-          <w:color w:val="9CDCFE"/>
-          <w:sz w:val="21"/>
-          <w:szCs w:val="21"/>
-          <w:lang w:eastAsia="zh-CN"/>
-        </w:rPr>
-        <w:t>state</w:t>
-      </w:r>
-      <w:r>
-        <w:rPr>
-          <w:rFonts w:ascii="Consolas" w:eastAsia="Times New Roman" w:hAnsi="Consolas" w:cs="Times New Roman"/>
-          <w:color w:val="D4D4D4"/>
-          <w:sz w:val="21"/>
-          <w:szCs w:val="21"/>
-          <w:lang w:eastAsia="zh-CN"/>
-        </w:rPr>
-        <w:t>.</w:t>
-      </w:r>
-      <w:r>
-        <w:rPr>
-          <w:rFonts w:ascii="Consolas" w:eastAsia="Times New Roman" w:hAnsi="Consolas" w:cs="Times New Roman"/>
-          <w:color w:val="9CDCFE"/>
-          <w:sz w:val="21"/>
-          <w:szCs w:val="21"/>
-          <w:lang w:eastAsia="zh-CN"/>
-        </w:rPr>
-        <w:t>users</w:t>
-      </w:r>
-      <w:r>
-        <w:rPr>
-          <w:rFonts w:ascii="Consolas" w:eastAsia="Times New Roman" w:hAnsi="Consolas" w:cs="Times New Roman"/>
-          <w:color w:val="D4D4D4"/>
-          <w:sz w:val="21"/>
-          <w:szCs w:val="21"/>
-          <w:lang w:eastAsia="zh-CN"/>
-        </w:rPr>
-        <w:t>.</w:t>
-      </w:r>
-      <w:r>
-        <w:rPr>
-          <w:rFonts w:ascii="Consolas" w:eastAsia="Times New Roman" w:hAnsi="Consolas" w:cs="Times New Roman"/>
-          <w:color w:val="DCDCAA"/>
-          <w:sz w:val="21"/>
-          <w:szCs w:val="21"/>
-          <w:lang w:eastAsia="zh-CN"/>
-        </w:rPr>
-        <w:t>push</w:t>
-      </w:r>
-      <w:r>
-        <w:rPr>
-          <w:rFonts w:ascii="Consolas" w:eastAsia="Times New Roman" w:hAnsi="Consolas" w:cs="Times New Roman"/>
-          <w:color w:val="D4D4D4"/>
-          <w:sz w:val="21"/>
-          <w:szCs w:val="21"/>
-          <w:lang w:eastAsia="zh-CN"/>
-        </w:rPr>
-        <w:t>(</w:t>
-      </w:r>
-      <w:r>
-        <w:rPr>
-          <w:rFonts w:ascii="Consolas" w:eastAsia="Times New Roman" w:hAnsi="Consolas" w:cs="Times New Roman"/>
-          <w:color w:val="4FC1FF"/>
-          <w:sz w:val="21"/>
-          <w:szCs w:val="21"/>
-          <w:lang w:eastAsia="zh-CN"/>
-        </w:rPr>
-        <w:t>newUser</w:t>
-      </w:r>
-      <w:r>
-        <w:rPr>
-          <w:rFonts w:ascii="Consolas" w:eastAsia="Times New Roman" w:hAnsi="Consolas" w:cs="Times New Roman"/>
-          <w:color w:val="D4D4D4"/>
-          <w:sz w:val="21"/>
-          <w:szCs w:val="21"/>
-          <w:lang w:eastAsia="zh-CN"/>
-        </w:rPr>
-        <w:t>);</w:t>
-      </w:r>
-    </w:p>
-    <w:p>
-      <w:pPr>
-        <w:shd w:val="clear" w:color="auto" w:fill="1E1E1E"/>
-        <w:spacing w:after="0" w:line="285" w:lineRule="atLeast"/>
-        <w:rPr>
-          <w:rFonts w:ascii="Consolas" w:eastAsia="Times New Roman" w:hAnsi="Consolas" w:cs="Times New Roman"/>
-          <w:color w:val="D4D4D4"/>
-          <w:sz w:val="21"/>
-          <w:szCs w:val="21"/>
-          <w:lang w:eastAsia="zh-CN"/>
-        </w:rPr>
-      </w:pPr>
-      <w:r>
-        <w:rPr>
-          <w:rFonts w:ascii="Consolas" w:eastAsia="Times New Roman" w:hAnsi="Consolas" w:cs="Times New Roman"/>
-          <w:color w:val="D4D4D4"/>
-          <w:sz w:val="21"/>
-          <w:szCs w:val="21"/>
-          <w:lang w:eastAsia="zh-CN"/>
-        </w:rPr>
-        <w:t>    },</w:t>
-      </w:r>
-    </w:p>
-    <w:p>
-      <w:pPr>
-        <w:shd w:val="clear" w:color="auto" w:fill="1E1E1E"/>
-        <w:spacing w:after="0" w:line="285" w:lineRule="atLeast"/>
-        <w:rPr>
-          <w:rFonts w:ascii="Consolas" w:eastAsia="Times New Roman" w:hAnsi="Consolas" w:cs="Times New Roman"/>
-          <w:color w:val="D4D4D4"/>
-          <w:sz w:val="21"/>
-          <w:szCs w:val="21"/>
-          <w:lang w:eastAsia="zh-CN"/>
-        </w:rPr>
-      </w:pPr>
-      <w:r>
-        <w:rPr>
-          <w:rFonts w:ascii="Consolas" w:eastAsia="Times New Roman" w:hAnsi="Consolas" w:cs="Times New Roman"/>
-          <w:color w:val="D4D4D4"/>
-          <w:sz w:val="21"/>
-          <w:szCs w:val="21"/>
-          <w:lang w:eastAsia="zh-CN"/>
-        </w:rPr>
-        <w:t>  },</w:t>
-      </w:r>
-    </w:p>
-    <w:p>
-      <w:pPr>
-        <w:shd w:val="clear" w:color="auto" w:fill="1E1E1E"/>
-        <w:spacing w:after="0" w:line="285" w:lineRule="atLeast"/>
-        <w:rPr>
-          <w:rFonts w:ascii="Consolas" w:eastAsia="Times New Roman" w:hAnsi="Consolas" w:cs="Times New Roman"/>
-          <w:color w:val="D4D4D4"/>
-          <w:sz w:val="21"/>
-          <w:szCs w:val="21"/>
-          <w:lang w:eastAsia="zh-CN"/>
-        </w:rPr>
-      </w:pPr>
-      <w:r>
-        <w:rPr>
-          <w:rFonts w:ascii="Consolas" w:eastAsia="Times New Roman" w:hAnsi="Consolas" w:cs="Times New Roman"/>
-          <w:color w:val="D4D4D4"/>
-          <w:sz w:val="21"/>
-          <w:szCs w:val="21"/>
-          <w:lang w:eastAsia="zh-CN"/>
-        </w:rPr>
-        <w:t>  </w:t>
-      </w:r>
-      <w:r>
-        <w:rPr>
-          <w:rFonts w:ascii="Consolas" w:eastAsia="Times New Roman" w:hAnsi="Consolas" w:cs="Times New Roman"/>
-          <w:color w:val="9CDCFE"/>
-          <w:sz w:val="21"/>
-          <w:szCs w:val="21"/>
-          <w:lang w:eastAsia="zh-CN"/>
-        </w:rPr>
-        <w:t>actions:</w:t>
-      </w:r>
-      <w:r>
-        <w:rPr>
-          <w:rFonts w:ascii="Consolas" w:eastAsia="Times New Roman" w:hAnsi="Consolas" w:cs="Times New Roman"/>
-          <w:color w:val="D4D4D4"/>
-          <w:sz w:val="21"/>
-          <w:szCs w:val="21"/>
-          <w:lang w:eastAsia="zh-CN"/>
-        </w:rPr>
-        <w:t> {</w:t>
-      </w:r>
-    </w:p>
-    <w:p>
-      <w:pPr>
-        <w:shd w:val="clear" w:color="auto" w:fill="1E1E1E"/>
-        <w:spacing w:after="0" w:line="285" w:lineRule="atLeast"/>
-        <w:rPr>
-          <w:rFonts w:ascii="Consolas" w:eastAsia="Times New Roman" w:hAnsi="Consolas" w:cs="Times New Roman"/>
-          <w:color w:val="D4D4D4"/>
-          <w:sz w:val="21"/>
-          <w:szCs w:val="21"/>
-          <w:lang w:eastAsia="zh-CN"/>
-        </w:rPr>
-      </w:pPr>
-      <w:r>
-        <w:rPr>
-          <w:rFonts w:ascii="Consolas" w:eastAsia="Times New Roman" w:hAnsi="Consolas" w:cs="Times New Roman"/>
-          <w:color w:val="D4D4D4"/>
-          <w:sz w:val="21"/>
-          <w:szCs w:val="21"/>
-          <w:lang w:eastAsia="zh-CN"/>
-        </w:rPr>
-        <w:t>    </w:t>
-      </w:r>
-      <w:r>
-        <w:rPr>
-          <w:rFonts w:ascii="Consolas" w:eastAsia="Times New Roman" w:hAnsi="Consolas" w:cs="Times New Roman"/>
-          <w:color w:val="DCDCAA"/>
-          <w:sz w:val="21"/>
-          <w:szCs w:val="21"/>
-          <w:lang w:eastAsia="zh-CN"/>
-        </w:rPr>
-        <w:t>addUser</w:t>
-      </w:r>
-      <w:r>
-        <w:rPr>
-          <w:rFonts w:ascii="Consolas" w:eastAsia="Times New Roman" w:hAnsi="Consolas" w:cs="Times New Roman"/>
-          <w:color w:val="D4D4D4"/>
-          <w:sz w:val="21"/>
-          <w:szCs w:val="21"/>
-          <w:lang w:eastAsia="zh-CN"/>
-        </w:rPr>
-        <w:t>(</w:t>
-      </w:r>
-      <w:r>
-        <w:rPr>
-          <w:rFonts w:ascii="Consolas" w:eastAsia="Times New Roman" w:hAnsi="Consolas" w:cs="Times New Roman"/>
-          <w:color w:val="9CDCFE"/>
-          <w:sz w:val="21"/>
-          <w:szCs w:val="21"/>
-          <w:lang w:eastAsia="zh-CN"/>
-        </w:rPr>
-        <w:t>context</w:t>
-      </w:r>
-      <w:r>
-        <w:rPr>
-          <w:rFonts w:ascii="Consolas" w:eastAsia="Times New Roman" w:hAnsi="Consolas" w:cs="Times New Roman"/>
-          <w:color w:val="D4D4D4"/>
-          <w:sz w:val="21"/>
-          <w:szCs w:val="21"/>
-          <w:lang w:eastAsia="zh-CN"/>
-        </w:rPr>
-        <w:t>, </w:t>
-      </w:r>
-      <w:r>
-        <w:rPr>
-          <w:rFonts w:ascii="Consolas" w:eastAsia="Times New Roman" w:hAnsi="Consolas" w:cs="Times New Roman"/>
-          <w:color w:val="9CDCFE"/>
-          <w:sz w:val="21"/>
-          <w:szCs w:val="21"/>
-          <w:lang w:eastAsia="zh-CN"/>
-        </w:rPr>
-        <w:t>payload</w:t>
-      </w:r>
-      <w:r>
-        <w:rPr>
-          <w:rFonts w:ascii="Consolas" w:eastAsia="Times New Roman" w:hAnsi="Consolas" w:cs="Times New Roman"/>
-          <w:color w:val="D4D4D4"/>
-          <w:sz w:val="21"/>
-          <w:szCs w:val="21"/>
-          <w:lang w:eastAsia="zh-CN"/>
-        </w:rPr>
-        <w:t>) {</w:t>
-      </w:r>
-    </w:p>
-    <w:p>
-      <w:pPr>
-        <w:shd w:val="clear" w:color="auto" w:fill="1E1E1E"/>
-        <w:spacing w:after="0" w:line="285" w:lineRule="atLeast"/>
-        <w:rPr>
-          <w:rFonts w:ascii="Consolas" w:eastAsia="Times New Roman" w:hAnsi="Consolas" w:cs="Times New Roman"/>
-          <w:color w:val="D4D4D4"/>
-          <w:sz w:val="21"/>
-          <w:szCs w:val="21"/>
-          <w:lang w:eastAsia="zh-CN"/>
-        </w:rPr>
-      </w:pPr>
-      <w:r>
-        <w:rPr>
-          <w:rFonts w:ascii="Consolas" w:eastAsia="Times New Roman" w:hAnsi="Consolas" w:cs="Times New Roman"/>
-          <w:color w:val="D4D4D4"/>
-          <w:sz w:val="21"/>
-          <w:szCs w:val="21"/>
-          <w:lang w:eastAsia="zh-CN"/>
-        </w:rPr>
         <w:t>      </w:t>
       </w:r>
       <w:r>
@@ -15473,242 +15482,242 @@
           <w:szCs w:val="21"/>
           <w:lang w:eastAsia="zh-CN"/>
         </w:rPr>
+        <w:t>    },</w:t>
+      </w:r>
+    </w:p>
+    <w:p>
+      <w:pPr>
+        <w:shd w:val="clear" w:color="auto" w:fill="1E1E1E"/>
+        <w:spacing w:after="0" w:line="285" w:lineRule="atLeast"/>
+        <w:rPr>
+          <w:rFonts w:ascii="Consolas" w:eastAsia="Times New Roman" w:hAnsi="Consolas" w:cs="Times New Roman"/>
+          <w:color w:val="D4D4D4"/>
+          <w:sz w:val="21"/>
+          <w:szCs w:val="21"/>
+          <w:lang w:eastAsia="zh-CN"/>
+        </w:rPr>
+      </w:pPr>
+      <w:r>
+        <w:rPr>
+          <w:rFonts w:ascii="Consolas" w:eastAsia="Times New Roman" w:hAnsi="Consolas" w:cs="Times New Roman"/>
+          <w:color w:val="D4D4D4"/>
+          <w:sz w:val="21"/>
+          <w:szCs w:val="21"/>
+          <w:lang w:eastAsia="zh-CN"/>
+        </w:rPr>
+        <w:t>    </w:t>
+      </w:r>
+      <w:r>
+        <w:rPr>
+          <w:rFonts w:ascii="Consolas" w:eastAsia="Times New Roman" w:hAnsi="Consolas" w:cs="Times New Roman"/>
+          <w:color w:val="9CDCFE"/>
+          <w:sz w:val="21"/>
+          <w:szCs w:val="21"/>
+          <w:lang w:eastAsia="zh-CN"/>
+        </w:rPr>
+        <w:t>getters:</w:t>
+      </w:r>
+      <w:r>
+        <w:rPr>
+          <w:rFonts w:ascii="Consolas" w:eastAsia="Times New Roman" w:hAnsi="Consolas" w:cs="Times New Roman"/>
+          <w:color w:val="D4D4D4"/>
+          <w:sz w:val="21"/>
+          <w:szCs w:val="21"/>
+          <w:lang w:eastAsia="zh-CN"/>
+        </w:rPr>
+        <w:t> {</w:t>
+      </w:r>
+    </w:p>
+    <w:p>
+      <w:pPr>
+        <w:shd w:val="clear" w:color="auto" w:fill="1E1E1E"/>
+        <w:spacing w:after="0" w:line="285" w:lineRule="atLeast"/>
+        <w:rPr>
+          <w:rFonts w:ascii="Consolas" w:eastAsia="Times New Roman" w:hAnsi="Consolas" w:cs="Times New Roman"/>
+          <w:color w:val="D4D4D4"/>
+          <w:sz w:val="21"/>
+          <w:szCs w:val="21"/>
+          <w:lang w:eastAsia="zh-CN"/>
+        </w:rPr>
+      </w:pPr>
+      <w:r>
+        <w:rPr>
+          <w:rFonts w:ascii="Consolas" w:eastAsia="Times New Roman" w:hAnsi="Consolas" w:cs="Times New Roman"/>
+          <w:color w:val="D4D4D4"/>
+          <w:sz w:val="21"/>
+          <w:szCs w:val="21"/>
+          <w:lang w:eastAsia="zh-CN"/>
+        </w:rPr>
+        <w:t>      </w:t>
+      </w:r>
+      <w:r>
+        <w:rPr>
+          <w:rFonts w:ascii="Consolas" w:eastAsia="Times New Roman" w:hAnsi="Consolas" w:cs="Times New Roman"/>
+          <w:color w:val="DCDCAA"/>
+          <w:sz w:val="21"/>
+          <w:szCs w:val="21"/>
+          <w:lang w:eastAsia="zh-CN"/>
+        </w:rPr>
+        <w:t>users</w:t>
+      </w:r>
+      <w:r>
+        <w:rPr>
+          <w:rFonts w:ascii="Consolas" w:eastAsia="Times New Roman" w:hAnsi="Consolas" w:cs="Times New Roman"/>
+          <w:color w:val="D4D4D4"/>
+          <w:sz w:val="21"/>
+          <w:szCs w:val="21"/>
+          <w:lang w:eastAsia="zh-CN"/>
+        </w:rPr>
+        <w:t>(</w:t>
+      </w:r>
+      <w:r>
+        <w:rPr>
+          <w:rFonts w:ascii="Consolas" w:eastAsia="Times New Roman" w:hAnsi="Consolas" w:cs="Times New Roman"/>
+          <w:color w:val="9CDCFE"/>
+          <w:sz w:val="21"/>
+          <w:szCs w:val="21"/>
+          <w:lang w:eastAsia="zh-CN"/>
+        </w:rPr>
+        <w:t>state</w:t>
+      </w:r>
+      <w:r>
+        <w:rPr>
+          <w:rFonts w:ascii="Consolas" w:eastAsia="Times New Roman" w:hAnsi="Consolas" w:cs="Times New Roman"/>
+          <w:color w:val="D4D4D4"/>
+          <w:sz w:val="21"/>
+          <w:szCs w:val="21"/>
+          <w:lang w:eastAsia="zh-CN"/>
+        </w:rPr>
+        <w:t>) {</w:t>
+      </w:r>
+    </w:p>
+    <w:p>
+      <w:pPr>
+        <w:shd w:val="clear" w:color="auto" w:fill="1E1E1E"/>
+        <w:spacing w:after="0" w:line="285" w:lineRule="atLeast"/>
+        <w:rPr>
+          <w:rFonts w:ascii="Consolas" w:eastAsia="Times New Roman" w:hAnsi="Consolas" w:cs="Times New Roman"/>
+          <w:color w:val="D4D4D4"/>
+          <w:sz w:val="21"/>
+          <w:szCs w:val="21"/>
+          <w:lang w:eastAsia="zh-CN"/>
+        </w:rPr>
+      </w:pPr>
+      <w:r>
+        <w:rPr>
+          <w:rFonts w:ascii="Consolas" w:eastAsia="Times New Roman" w:hAnsi="Consolas" w:cs="Times New Roman"/>
+          <w:color w:val="D4D4D4"/>
+          <w:sz w:val="21"/>
+          <w:szCs w:val="21"/>
+          <w:lang w:eastAsia="zh-CN"/>
+        </w:rPr>
+        <w:t>        </w:t>
+      </w:r>
+      <w:r>
+        <w:rPr>
+          <w:rFonts w:ascii="Consolas" w:eastAsia="Times New Roman" w:hAnsi="Consolas" w:cs="Times New Roman"/>
+          <w:color w:val="C586C0"/>
+          <w:sz w:val="21"/>
+          <w:szCs w:val="21"/>
+          <w:lang w:eastAsia="zh-CN"/>
+        </w:rPr>
+        <w:t>return</w:t>
+      </w:r>
+      <w:r>
+        <w:rPr>
+          <w:rFonts w:ascii="Consolas" w:eastAsia="Times New Roman" w:hAnsi="Consolas" w:cs="Times New Roman"/>
+          <w:color w:val="D4D4D4"/>
+          <w:sz w:val="21"/>
+          <w:szCs w:val="21"/>
+          <w:lang w:eastAsia="zh-CN"/>
+        </w:rPr>
+        <w:t> </w:t>
+      </w:r>
+      <w:r>
+        <w:rPr>
+          <w:rFonts w:ascii="Consolas" w:eastAsia="Times New Roman" w:hAnsi="Consolas" w:cs="Times New Roman"/>
+          <w:color w:val="9CDCFE"/>
+          <w:sz w:val="21"/>
+          <w:szCs w:val="21"/>
+          <w:lang w:eastAsia="zh-CN"/>
+        </w:rPr>
+        <w:t>state</w:t>
+      </w:r>
+      <w:r>
+        <w:rPr>
+          <w:rFonts w:ascii="Consolas" w:eastAsia="Times New Roman" w:hAnsi="Consolas" w:cs="Times New Roman"/>
+          <w:color w:val="D4D4D4"/>
+          <w:sz w:val="21"/>
+          <w:szCs w:val="21"/>
+          <w:lang w:eastAsia="zh-CN"/>
+        </w:rPr>
+        <w:t>.</w:t>
+      </w:r>
+      <w:r>
+        <w:rPr>
+          <w:rFonts w:ascii="Consolas" w:eastAsia="Times New Roman" w:hAnsi="Consolas" w:cs="Times New Roman"/>
+          <w:color w:val="9CDCFE"/>
+          <w:sz w:val="21"/>
+          <w:szCs w:val="21"/>
+          <w:lang w:eastAsia="zh-CN"/>
+        </w:rPr>
+        <w:t>users</w:t>
+      </w:r>
+      <w:r>
+        <w:rPr>
+          <w:rFonts w:ascii="Consolas" w:eastAsia="Times New Roman" w:hAnsi="Consolas" w:cs="Times New Roman"/>
+          <w:color w:val="D4D4D4"/>
+          <w:sz w:val="21"/>
+          <w:szCs w:val="21"/>
+          <w:lang w:eastAsia="zh-CN"/>
+        </w:rPr>
+        <w:t>;</w:t>
+      </w:r>
+    </w:p>
+    <w:p>
+      <w:pPr>
+        <w:shd w:val="clear" w:color="auto" w:fill="1E1E1E"/>
+        <w:spacing w:after="0" w:line="285" w:lineRule="atLeast"/>
+        <w:rPr>
+          <w:rFonts w:ascii="Consolas" w:eastAsia="Times New Roman" w:hAnsi="Consolas" w:cs="Times New Roman"/>
+          <w:color w:val="D4D4D4"/>
+          <w:sz w:val="21"/>
+          <w:szCs w:val="21"/>
+          <w:lang w:eastAsia="zh-CN"/>
+        </w:rPr>
+      </w:pPr>
+      <w:r>
+        <w:rPr>
+          <w:rFonts w:ascii="Consolas" w:eastAsia="Times New Roman" w:hAnsi="Consolas" w:cs="Times New Roman"/>
+          <w:color w:val="D4D4D4"/>
+          <w:sz w:val="21"/>
+          <w:szCs w:val="21"/>
+          <w:lang w:eastAsia="zh-CN"/>
+        </w:rPr>
+        <w:t>      },</w:t>
+      </w:r>
+    </w:p>
+    <w:p>
+      <w:pPr>
+        <w:shd w:val="clear" w:color="auto" w:fill="1E1E1E"/>
+        <w:spacing w:after="0" w:line="285" w:lineRule="atLeast"/>
+        <w:rPr>
+          <w:rFonts w:ascii="Consolas" w:eastAsia="Times New Roman" w:hAnsi="Consolas" w:cs="Times New Roman"/>
+          <w:color w:val="D4D4D4"/>
+          <w:sz w:val="21"/>
+          <w:szCs w:val="21"/>
+          <w:lang w:eastAsia="zh-CN"/>
+        </w:rPr>
+      </w:pPr>
+      <w:r>
+        <w:rPr>
+          <w:rFonts w:ascii="Consolas" w:eastAsia="Times New Roman" w:hAnsi="Consolas" w:cs="Times New Roman"/>
+          <w:color w:val="D4D4D4"/>
+          <w:sz w:val="21"/>
+          <w:szCs w:val="21"/>
+          <w:lang w:eastAsia="zh-CN"/>
+        </w:rPr>
         <w:lastRenderedPageBreak/>
-        <w:t>    },</w:t>
-      </w:r>
-    </w:p>
-    <w:p>
-      <w:pPr>
-        <w:shd w:val="clear" w:color="auto" w:fill="1E1E1E"/>
-        <w:spacing w:after="0" w:line="285" w:lineRule="atLeast"/>
-        <w:rPr>
-          <w:rFonts w:ascii="Consolas" w:eastAsia="Times New Roman" w:hAnsi="Consolas" w:cs="Times New Roman"/>
-          <w:color w:val="D4D4D4"/>
-          <w:sz w:val="21"/>
-          <w:szCs w:val="21"/>
-          <w:lang w:eastAsia="zh-CN"/>
-        </w:rPr>
-      </w:pPr>
-      <w:r>
-        <w:rPr>
-          <w:rFonts w:ascii="Consolas" w:eastAsia="Times New Roman" w:hAnsi="Consolas" w:cs="Times New Roman"/>
-          <w:color w:val="D4D4D4"/>
-          <w:sz w:val="21"/>
-          <w:szCs w:val="21"/>
-          <w:lang w:eastAsia="zh-CN"/>
-        </w:rPr>
-        <w:t>    </w:t>
-      </w:r>
-      <w:r>
-        <w:rPr>
-          <w:rFonts w:ascii="Consolas" w:eastAsia="Times New Roman" w:hAnsi="Consolas" w:cs="Times New Roman"/>
-          <w:color w:val="9CDCFE"/>
-          <w:sz w:val="21"/>
-          <w:szCs w:val="21"/>
-          <w:lang w:eastAsia="zh-CN"/>
-        </w:rPr>
-        <w:t>getters:</w:t>
-      </w:r>
-      <w:r>
-        <w:rPr>
-          <w:rFonts w:ascii="Consolas" w:eastAsia="Times New Roman" w:hAnsi="Consolas" w:cs="Times New Roman"/>
-          <w:color w:val="D4D4D4"/>
-          <w:sz w:val="21"/>
-          <w:szCs w:val="21"/>
-          <w:lang w:eastAsia="zh-CN"/>
-        </w:rPr>
-        <w:t> {</w:t>
-      </w:r>
-    </w:p>
-    <w:p>
-      <w:pPr>
-        <w:shd w:val="clear" w:color="auto" w:fill="1E1E1E"/>
-        <w:spacing w:after="0" w:line="285" w:lineRule="atLeast"/>
-        <w:rPr>
-          <w:rFonts w:ascii="Consolas" w:eastAsia="Times New Roman" w:hAnsi="Consolas" w:cs="Times New Roman"/>
-          <w:color w:val="D4D4D4"/>
-          <w:sz w:val="21"/>
-          <w:szCs w:val="21"/>
-          <w:lang w:eastAsia="zh-CN"/>
-        </w:rPr>
-      </w:pPr>
-      <w:r>
-        <w:rPr>
-          <w:rFonts w:ascii="Consolas" w:eastAsia="Times New Roman" w:hAnsi="Consolas" w:cs="Times New Roman"/>
-          <w:color w:val="D4D4D4"/>
-          <w:sz w:val="21"/>
-          <w:szCs w:val="21"/>
-          <w:lang w:eastAsia="zh-CN"/>
-        </w:rPr>
-        <w:t>      </w:t>
-      </w:r>
-      <w:r>
-        <w:rPr>
-          <w:rFonts w:ascii="Consolas" w:eastAsia="Times New Roman" w:hAnsi="Consolas" w:cs="Times New Roman"/>
-          <w:color w:val="DCDCAA"/>
-          <w:sz w:val="21"/>
-          <w:szCs w:val="21"/>
-          <w:lang w:eastAsia="zh-CN"/>
-        </w:rPr>
-        <w:t>users</w:t>
-      </w:r>
-      <w:r>
-        <w:rPr>
-          <w:rFonts w:ascii="Consolas" w:eastAsia="Times New Roman" w:hAnsi="Consolas" w:cs="Times New Roman"/>
-          <w:color w:val="D4D4D4"/>
-          <w:sz w:val="21"/>
-          <w:szCs w:val="21"/>
-          <w:lang w:eastAsia="zh-CN"/>
-        </w:rPr>
-        <w:t>(</w:t>
-      </w:r>
-      <w:r>
-        <w:rPr>
-          <w:rFonts w:ascii="Consolas" w:eastAsia="Times New Roman" w:hAnsi="Consolas" w:cs="Times New Roman"/>
-          <w:color w:val="9CDCFE"/>
-          <w:sz w:val="21"/>
-          <w:szCs w:val="21"/>
-          <w:lang w:eastAsia="zh-CN"/>
-        </w:rPr>
-        <w:t>state</w:t>
-      </w:r>
-      <w:r>
-        <w:rPr>
-          <w:rFonts w:ascii="Consolas" w:eastAsia="Times New Roman" w:hAnsi="Consolas" w:cs="Times New Roman"/>
-          <w:color w:val="D4D4D4"/>
-          <w:sz w:val="21"/>
-          <w:szCs w:val="21"/>
-          <w:lang w:eastAsia="zh-CN"/>
-        </w:rPr>
-        <w:t>) {</w:t>
-      </w:r>
-    </w:p>
-    <w:p>
-      <w:pPr>
-        <w:shd w:val="clear" w:color="auto" w:fill="1E1E1E"/>
-        <w:spacing w:after="0" w:line="285" w:lineRule="atLeast"/>
-        <w:rPr>
-          <w:rFonts w:ascii="Consolas" w:eastAsia="Times New Roman" w:hAnsi="Consolas" w:cs="Times New Roman"/>
-          <w:color w:val="D4D4D4"/>
-          <w:sz w:val="21"/>
-          <w:szCs w:val="21"/>
-          <w:lang w:eastAsia="zh-CN"/>
-        </w:rPr>
-      </w:pPr>
-      <w:r>
-        <w:rPr>
-          <w:rFonts w:ascii="Consolas" w:eastAsia="Times New Roman" w:hAnsi="Consolas" w:cs="Times New Roman"/>
-          <w:color w:val="D4D4D4"/>
-          <w:sz w:val="21"/>
-          <w:szCs w:val="21"/>
-          <w:lang w:eastAsia="zh-CN"/>
-        </w:rPr>
-        <w:t>        </w:t>
-      </w:r>
-      <w:r>
-        <w:rPr>
-          <w:rFonts w:ascii="Consolas" w:eastAsia="Times New Roman" w:hAnsi="Consolas" w:cs="Times New Roman"/>
-          <w:color w:val="C586C0"/>
-          <w:sz w:val="21"/>
-          <w:szCs w:val="21"/>
-          <w:lang w:eastAsia="zh-CN"/>
-        </w:rPr>
-        <w:t>return</w:t>
-      </w:r>
-      <w:r>
-        <w:rPr>
-          <w:rFonts w:ascii="Consolas" w:eastAsia="Times New Roman" w:hAnsi="Consolas" w:cs="Times New Roman"/>
-          <w:color w:val="D4D4D4"/>
-          <w:sz w:val="21"/>
-          <w:szCs w:val="21"/>
-          <w:lang w:eastAsia="zh-CN"/>
-        </w:rPr>
-        <w:t> </w:t>
-      </w:r>
-      <w:r>
-        <w:rPr>
-          <w:rFonts w:ascii="Consolas" w:eastAsia="Times New Roman" w:hAnsi="Consolas" w:cs="Times New Roman"/>
-          <w:color w:val="9CDCFE"/>
-          <w:sz w:val="21"/>
-          <w:szCs w:val="21"/>
-          <w:lang w:eastAsia="zh-CN"/>
-        </w:rPr>
-        <w:t>state</w:t>
-      </w:r>
-      <w:r>
-        <w:rPr>
-          <w:rFonts w:ascii="Consolas" w:eastAsia="Times New Roman" w:hAnsi="Consolas" w:cs="Times New Roman"/>
-          <w:color w:val="D4D4D4"/>
-          <w:sz w:val="21"/>
-          <w:szCs w:val="21"/>
-          <w:lang w:eastAsia="zh-CN"/>
-        </w:rPr>
-        <w:t>.</w:t>
-      </w:r>
-      <w:r>
-        <w:rPr>
-          <w:rFonts w:ascii="Consolas" w:eastAsia="Times New Roman" w:hAnsi="Consolas" w:cs="Times New Roman"/>
-          <w:color w:val="9CDCFE"/>
-          <w:sz w:val="21"/>
-          <w:szCs w:val="21"/>
-          <w:lang w:eastAsia="zh-CN"/>
-        </w:rPr>
-        <w:t>users</w:t>
-      </w:r>
-      <w:r>
-        <w:rPr>
-          <w:rFonts w:ascii="Consolas" w:eastAsia="Times New Roman" w:hAnsi="Consolas" w:cs="Times New Roman"/>
-          <w:color w:val="D4D4D4"/>
-          <w:sz w:val="21"/>
-          <w:szCs w:val="21"/>
-          <w:lang w:eastAsia="zh-CN"/>
-        </w:rPr>
-        <w:t>;</w:t>
-      </w:r>
-    </w:p>
-    <w:p>
-      <w:pPr>
-        <w:shd w:val="clear" w:color="auto" w:fill="1E1E1E"/>
-        <w:spacing w:after="0" w:line="285" w:lineRule="atLeast"/>
-        <w:rPr>
-          <w:rFonts w:ascii="Consolas" w:eastAsia="Times New Roman" w:hAnsi="Consolas" w:cs="Times New Roman"/>
-          <w:color w:val="D4D4D4"/>
-          <w:sz w:val="21"/>
-          <w:szCs w:val="21"/>
-          <w:lang w:eastAsia="zh-CN"/>
-        </w:rPr>
-      </w:pPr>
-      <w:r>
-        <w:rPr>
-          <w:rFonts w:ascii="Consolas" w:eastAsia="Times New Roman" w:hAnsi="Consolas" w:cs="Times New Roman"/>
-          <w:color w:val="D4D4D4"/>
-          <w:sz w:val="21"/>
-          <w:szCs w:val="21"/>
-          <w:lang w:eastAsia="zh-CN"/>
-        </w:rPr>
-        <w:t>      },</w:t>
-      </w:r>
-    </w:p>
-    <w:p>
-      <w:pPr>
-        <w:shd w:val="clear" w:color="auto" w:fill="1E1E1E"/>
-        <w:spacing w:after="0" w:line="285" w:lineRule="atLeast"/>
-        <w:rPr>
-          <w:rFonts w:ascii="Consolas" w:eastAsia="Times New Roman" w:hAnsi="Consolas" w:cs="Times New Roman"/>
-          <w:color w:val="D4D4D4"/>
-          <w:sz w:val="21"/>
-          <w:szCs w:val="21"/>
-          <w:lang w:eastAsia="zh-CN"/>
-        </w:rPr>
-      </w:pPr>
-      <w:r>
-        <w:rPr>
-          <w:rFonts w:ascii="Consolas" w:eastAsia="Times New Roman" w:hAnsi="Consolas" w:cs="Times New Roman"/>
-          <w:color w:val="D4D4D4"/>
-          <w:sz w:val="21"/>
-          <w:szCs w:val="21"/>
-          <w:lang w:eastAsia="zh-CN"/>
-        </w:rPr>
         <w:t>    },</w:t>
       </w:r>
     </w:p>
@@ -17664,312 +17673,312 @@
           <w:szCs w:val="21"/>
           <w:lang w:eastAsia="zh-CN"/>
         </w:rPr>
+        <w:t>export</w:t>
+      </w:r>
+      <w:r>
+        <w:rPr>
+          <w:rFonts w:ascii="Consolas" w:eastAsia="Times New Roman" w:hAnsi="Consolas" w:cs="Times New Roman"/>
+          <w:color w:val="D4D4D4"/>
+          <w:sz w:val="21"/>
+          <w:szCs w:val="21"/>
+          <w:lang w:eastAsia="zh-CN"/>
+        </w:rPr>
+        <w:t> </w:t>
+      </w:r>
+      <w:r>
+        <w:rPr>
+          <w:rFonts w:ascii="Consolas" w:eastAsia="Times New Roman" w:hAnsi="Consolas" w:cs="Times New Roman"/>
+          <w:color w:val="C586C0"/>
+          <w:sz w:val="21"/>
+          <w:szCs w:val="21"/>
+          <w:lang w:eastAsia="zh-CN"/>
+        </w:rPr>
+        <w:t>default</w:t>
+      </w:r>
+      <w:r>
+        <w:rPr>
+          <w:rFonts w:ascii="Consolas" w:eastAsia="Times New Roman" w:hAnsi="Consolas" w:cs="Times New Roman"/>
+          <w:color w:val="D4D4D4"/>
+          <w:sz w:val="21"/>
+          <w:szCs w:val="21"/>
+          <w:lang w:eastAsia="zh-CN"/>
+        </w:rPr>
+        <w:t> {</w:t>
+      </w:r>
+    </w:p>
+    <w:p>
+      <w:pPr>
+        <w:shd w:val="clear" w:color="auto" w:fill="1E1E1E"/>
+        <w:spacing w:after="0" w:line="285" w:lineRule="atLeast"/>
+        <w:rPr>
+          <w:rFonts w:ascii="Consolas" w:eastAsia="Times New Roman" w:hAnsi="Consolas" w:cs="Times New Roman"/>
+          <w:color w:val="D4D4D4"/>
+          <w:sz w:val="21"/>
+          <w:szCs w:val="21"/>
+          <w:lang w:eastAsia="zh-CN"/>
+        </w:rPr>
+      </w:pPr>
+      <w:r>
+        <w:rPr>
+          <w:rFonts w:ascii="Consolas" w:eastAsia="Times New Roman" w:hAnsi="Consolas" w:cs="Times New Roman"/>
+          <w:color w:val="D4D4D4"/>
+          <w:sz w:val="21"/>
+          <w:szCs w:val="21"/>
+          <w:lang w:eastAsia="zh-CN"/>
+        </w:rPr>
+        <w:t>  </w:t>
+      </w:r>
+      <w:r>
+        <w:rPr>
+          <w:rFonts w:ascii="Consolas" w:eastAsia="Times New Roman" w:hAnsi="Consolas" w:cs="Times New Roman"/>
+          <w:color w:val="9CDCFE"/>
+          <w:sz w:val="21"/>
+          <w:szCs w:val="21"/>
+          <w:lang w:eastAsia="zh-CN"/>
+        </w:rPr>
+        <w:t>emits:</w:t>
+      </w:r>
+      <w:r>
+        <w:rPr>
+          <w:rFonts w:ascii="Consolas" w:eastAsia="Times New Roman" w:hAnsi="Consolas" w:cs="Times New Roman"/>
+          <w:color w:val="D4D4D4"/>
+          <w:sz w:val="21"/>
+          <w:szCs w:val="21"/>
+          <w:lang w:eastAsia="zh-CN"/>
+        </w:rPr>
+        <w:t> [</w:t>
+      </w:r>
+      <w:r>
+        <w:rPr>
+          <w:rFonts w:ascii="Consolas" w:eastAsia="Times New Roman" w:hAnsi="Consolas" w:cs="Times New Roman"/>
+          <w:color w:val="CE9178"/>
+          <w:sz w:val="21"/>
+          <w:szCs w:val="21"/>
+          <w:lang w:eastAsia="zh-CN"/>
+        </w:rPr>
+        <w:t>"cancel"</w:t>
+      </w:r>
+      <w:r>
+        <w:rPr>
+          <w:rFonts w:ascii="Consolas" w:eastAsia="Times New Roman" w:hAnsi="Consolas" w:cs="Times New Roman"/>
+          <w:color w:val="D4D4D4"/>
+          <w:sz w:val="21"/>
+          <w:szCs w:val="21"/>
+          <w:lang w:eastAsia="zh-CN"/>
+        </w:rPr>
+        <w:t>, </w:t>
+      </w:r>
+      <w:r>
+        <w:rPr>
+          <w:rFonts w:ascii="Consolas" w:eastAsia="Times New Roman" w:hAnsi="Consolas" w:cs="Times New Roman"/>
+          <w:color w:val="CE9178"/>
+          <w:sz w:val="21"/>
+          <w:szCs w:val="21"/>
+          <w:lang w:eastAsia="zh-CN"/>
+        </w:rPr>
+        <w:t>"confirm"</w:t>
+      </w:r>
+      <w:r>
+        <w:rPr>
+          <w:rFonts w:ascii="Consolas" w:eastAsia="Times New Roman" w:hAnsi="Consolas" w:cs="Times New Roman"/>
+          <w:color w:val="D4D4D4"/>
+          <w:sz w:val="21"/>
+          <w:szCs w:val="21"/>
+          <w:lang w:eastAsia="zh-CN"/>
+        </w:rPr>
+        <w:t>],</w:t>
+      </w:r>
+    </w:p>
+    <w:p>
+      <w:pPr>
+        <w:shd w:val="clear" w:color="auto" w:fill="1E1E1E"/>
+        <w:spacing w:after="0" w:line="285" w:lineRule="atLeast"/>
+        <w:rPr>
+          <w:rFonts w:ascii="Consolas" w:eastAsia="Times New Roman" w:hAnsi="Consolas" w:cs="Times New Roman"/>
+          <w:color w:val="D4D4D4"/>
+          <w:sz w:val="21"/>
+          <w:szCs w:val="21"/>
+          <w:lang w:eastAsia="zh-CN"/>
+        </w:rPr>
+      </w:pPr>
+      <w:r>
+        <w:rPr>
+          <w:rFonts w:ascii="Consolas" w:eastAsia="Times New Roman" w:hAnsi="Consolas" w:cs="Times New Roman"/>
+          <w:color w:val="D4D4D4"/>
+          <w:sz w:val="21"/>
+          <w:szCs w:val="21"/>
+          <w:lang w:eastAsia="zh-CN"/>
+        </w:rPr>
+        <w:t>  </w:t>
+      </w:r>
+      <w:r>
+        <w:rPr>
+          <w:rFonts w:ascii="Consolas" w:eastAsia="Times New Roman" w:hAnsi="Consolas" w:cs="Times New Roman"/>
+          <w:color w:val="9CDCFE"/>
+          <w:sz w:val="21"/>
+          <w:szCs w:val="21"/>
+          <w:lang w:eastAsia="zh-CN"/>
+        </w:rPr>
+        <w:t>methods:</w:t>
+      </w:r>
+      <w:r>
+        <w:rPr>
+          <w:rFonts w:ascii="Consolas" w:eastAsia="Times New Roman" w:hAnsi="Consolas" w:cs="Times New Roman"/>
+          <w:color w:val="D4D4D4"/>
+          <w:sz w:val="21"/>
+          <w:szCs w:val="21"/>
+          <w:lang w:eastAsia="zh-CN"/>
+        </w:rPr>
+        <w:t> {</w:t>
+      </w:r>
+    </w:p>
+    <w:p>
+      <w:pPr>
+        <w:shd w:val="clear" w:color="auto" w:fill="1E1E1E"/>
+        <w:spacing w:after="0" w:line="285" w:lineRule="atLeast"/>
+        <w:rPr>
+          <w:rFonts w:ascii="Consolas" w:eastAsia="Times New Roman" w:hAnsi="Consolas" w:cs="Times New Roman"/>
+          <w:color w:val="D4D4D4"/>
+          <w:sz w:val="21"/>
+          <w:szCs w:val="21"/>
+          <w:lang w:eastAsia="zh-CN"/>
+        </w:rPr>
+      </w:pPr>
+      <w:r>
+        <w:rPr>
+          <w:rFonts w:ascii="Consolas" w:eastAsia="Times New Roman" w:hAnsi="Consolas" w:cs="Times New Roman"/>
+          <w:color w:val="D4D4D4"/>
+          <w:sz w:val="21"/>
+          <w:szCs w:val="21"/>
+          <w:lang w:eastAsia="zh-CN"/>
+        </w:rPr>
+        <w:t>    </w:t>
+      </w:r>
+      <w:r>
+        <w:rPr>
+          <w:rFonts w:ascii="Consolas" w:eastAsia="Times New Roman" w:hAnsi="Consolas" w:cs="Times New Roman"/>
+          <w:color w:val="DCDCAA"/>
+          <w:sz w:val="21"/>
+          <w:szCs w:val="21"/>
+          <w:lang w:eastAsia="zh-CN"/>
+        </w:rPr>
+        <w:t>cancel</w:t>
+      </w:r>
+      <w:r>
+        <w:rPr>
+          <w:rFonts w:ascii="Consolas" w:eastAsia="Times New Roman" w:hAnsi="Consolas" w:cs="Times New Roman"/>
+          <w:color w:val="D4D4D4"/>
+          <w:sz w:val="21"/>
+          <w:szCs w:val="21"/>
+          <w:lang w:eastAsia="zh-CN"/>
+        </w:rPr>
+        <w:t>() {</w:t>
+      </w:r>
+    </w:p>
+    <w:p>
+      <w:pPr>
+        <w:shd w:val="clear" w:color="auto" w:fill="1E1E1E"/>
+        <w:spacing w:after="0" w:line="285" w:lineRule="atLeast"/>
+        <w:rPr>
+          <w:rFonts w:ascii="Consolas" w:eastAsia="Times New Roman" w:hAnsi="Consolas" w:cs="Times New Roman"/>
+          <w:color w:val="D4D4D4"/>
+          <w:sz w:val="21"/>
+          <w:szCs w:val="21"/>
+          <w:lang w:eastAsia="zh-CN"/>
+        </w:rPr>
+      </w:pPr>
+      <w:r>
+        <w:rPr>
+          <w:rFonts w:ascii="Consolas" w:eastAsia="Times New Roman" w:hAnsi="Consolas" w:cs="Times New Roman"/>
+          <w:color w:val="D4D4D4"/>
+          <w:sz w:val="21"/>
+          <w:szCs w:val="21"/>
+          <w:lang w:eastAsia="zh-CN"/>
+        </w:rPr>
+        <w:t>      </w:t>
+      </w:r>
+      <w:r>
+        <w:rPr>
+          <w:rFonts w:ascii="Consolas" w:eastAsia="Times New Roman" w:hAnsi="Consolas" w:cs="Times New Roman"/>
+          <w:color w:val="569CD6"/>
+          <w:sz w:val="21"/>
+          <w:szCs w:val="21"/>
+          <w:lang w:eastAsia="zh-CN"/>
+        </w:rPr>
+        <w:t>this</w:t>
+      </w:r>
+      <w:r>
+        <w:rPr>
+          <w:rFonts w:ascii="Consolas" w:eastAsia="Times New Roman" w:hAnsi="Consolas" w:cs="Times New Roman"/>
+          <w:color w:val="D4D4D4"/>
+          <w:sz w:val="21"/>
+          <w:szCs w:val="21"/>
+          <w:lang w:eastAsia="zh-CN"/>
+        </w:rPr>
+        <w:t>.</w:t>
+      </w:r>
+      <w:r>
+        <w:rPr>
+          <w:rFonts w:ascii="Consolas" w:eastAsia="Times New Roman" w:hAnsi="Consolas" w:cs="Times New Roman"/>
+          <w:color w:val="DCDCAA"/>
+          <w:sz w:val="21"/>
+          <w:szCs w:val="21"/>
+          <w:lang w:eastAsia="zh-CN"/>
+        </w:rPr>
+        <w:t>$emit</w:t>
+      </w:r>
+      <w:r>
+        <w:rPr>
+          <w:rFonts w:ascii="Consolas" w:eastAsia="Times New Roman" w:hAnsi="Consolas" w:cs="Times New Roman"/>
+          <w:color w:val="D4D4D4"/>
+          <w:sz w:val="21"/>
+          <w:szCs w:val="21"/>
+          <w:lang w:eastAsia="zh-CN"/>
+        </w:rPr>
+        <w:t>(</w:t>
+      </w:r>
+      <w:r>
+        <w:rPr>
+          <w:rFonts w:ascii="Consolas" w:eastAsia="Times New Roman" w:hAnsi="Consolas" w:cs="Times New Roman"/>
+          <w:color w:val="CE9178"/>
+          <w:sz w:val="21"/>
+          <w:szCs w:val="21"/>
+          <w:lang w:eastAsia="zh-CN"/>
+        </w:rPr>
+        <w:t>"cancel"</w:t>
+      </w:r>
+      <w:r>
+        <w:rPr>
+          <w:rFonts w:ascii="Consolas" w:eastAsia="Times New Roman" w:hAnsi="Consolas" w:cs="Times New Roman"/>
+          <w:color w:val="D4D4D4"/>
+          <w:sz w:val="21"/>
+          <w:szCs w:val="21"/>
+          <w:lang w:eastAsia="zh-CN"/>
+        </w:rPr>
+        <w:t>);</w:t>
+      </w:r>
+    </w:p>
+    <w:p>
+      <w:pPr>
+        <w:shd w:val="clear" w:color="auto" w:fill="1E1E1E"/>
+        <w:spacing w:after="0" w:line="285" w:lineRule="atLeast"/>
+        <w:rPr>
+          <w:rFonts w:ascii="Consolas" w:eastAsia="Times New Roman" w:hAnsi="Consolas" w:cs="Times New Roman"/>
+          <w:color w:val="D4D4D4"/>
+          <w:sz w:val="21"/>
+          <w:szCs w:val="21"/>
+          <w:lang w:eastAsia="zh-CN"/>
+        </w:rPr>
+      </w:pPr>
+      <w:r>
+        <w:rPr>
+          <w:rFonts w:ascii="Consolas" w:eastAsia="Times New Roman" w:hAnsi="Consolas" w:cs="Times New Roman"/>
+          <w:color w:val="D4D4D4"/>
+          <w:sz w:val="21"/>
+          <w:szCs w:val="21"/>
+          <w:lang w:eastAsia="zh-CN"/>
+        </w:rPr>
         <w:lastRenderedPageBreak/>
-        <w:t>export</w:t>
-      </w:r>
-      <w:r>
-        <w:rPr>
-          <w:rFonts w:ascii="Consolas" w:eastAsia="Times New Roman" w:hAnsi="Consolas" w:cs="Times New Roman"/>
-          <w:color w:val="D4D4D4"/>
-          <w:sz w:val="21"/>
-          <w:szCs w:val="21"/>
-          <w:lang w:eastAsia="zh-CN"/>
-        </w:rPr>
-        <w:t> </w:t>
-      </w:r>
-      <w:r>
-        <w:rPr>
-          <w:rFonts w:ascii="Consolas" w:eastAsia="Times New Roman" w:hAnsi="Consolas" w:cs="Times New Roman"/>
-          <w:color w:val="C586C0"/>
-          <w:sz w:val="21"/>
-          <w:szCs w:val="21"/>
-          <w:lang w:eastAsia="zh-CN"/>
-        </w:rPr>
-        <w:t>default</w:t>
-      </w:r>
-      <w:r>
-        <w:rPr>
-          <w:rFonts w:ascii="Consolas" w:eastAsia="Times New Roman" w:hAnsi="Consolas" w:cs="Times New Roman"/>
-          <w:color w:val="D4D4D4"/>
-          <w:sz w:val="21"/>
-          <w:szCs w:val="21"/>
-          <w:lang w:eastAsia="zh-CN"/>
-        </w:rPr>
-        <w:t> {</w:t>
-      </w:r>
-    </w:p>
-    <w:p>
-      <w:pPr>
-        <w:shd w:val="clear" w:color="auto" w:fill="1E1E1E"/>
-        <w:spacing w:after="0" w:line="285" w:lineRule="atLeast"/>
-        <w:rPr>
-          <w:rFonts w:ascii="Consolas" w:eastAsia="Times New Roman" w:hAnsi="Consolas" w:cs="Times New Roman"/>
-          <w:color w:val="D4D4D4"/>
-          <w:sz w:val="21"/>
-          <w:szCs w:val="21"/>
-          <w:lang w:eastAsia="zh-CN"/>
-        </w:rPr>
-      </w:pPr>
-      <w:r>
-        <w:rPr>
-          <w:rFonts w:ascii="Consolas" w:eastAsia="Times New Roman" w:hAnsi="Consolas" w:cs="Times New Roman"/>
-          <w:color w:val="D4D4D4"/>
-          <w:sz w:val="21"/>
-          <w:szCs w:val="21"/>
-          <w:lang w:eastAsia="zh-CN"/>
-        </w:rPr>
-        <w:t>  </w:t>
-      </w:r>
-      <w:r>
-        <w:rPr>
-          <w:rFonts w:ascii="Consolas" w:eastAsia="Times New Roman" w:hAnsi="Consolas" w:cs="Times New Roman"/>
-          <w:color w:val="9CDCFE"/>
-          <w:sz w:val="21"/>
-          <w:szCs w:val="21"/>
-          <w:lang w:eastAsia="zh-CN"/>
-        </w:rPr>
-        <w:t>emits:</w:t>
-      </w:r>
-      <w:r>
-        <w:rPr>
-          <w:rFonts w:ascii="Consolas" w:eastAsia="Times New Roman" w:hAnsi="Consolas" w:cs="Times New Roman"/>
-          <w:color w:val="D4D4D4"/>
-          <w:sz w:val="21"/>
-          <w:szCs w:val="21"/>
-          <w:lang w:eastAsia="zh-CN"/>
-        </w:rPr>
-        <w:t> [</w:t>
-      </w:r>
-      <w:r>
-        <w:rPr>
-          <w:rFonts w:ascii="Consolas" w:eastAsia="Times New Roman" w:hAnsi="Consolas" w:cs="Times New Roman"/>
-          <w:color w:val="CE9178"/>
-          <w:sz w:val="21"/>
-          <w:szCs w:val="21"/>
-          <w:lang w:eastAsia="zh-CN"/>
-        </w:rPr>
-        <w:t>"cancel"</w:t>
-      </w:r>
-      <w:r>
-        <w:rPr>
-          <w:rFonts w:ascii="Consolas" w:eastAsia="Times New Roman" w:hAnsi="Consolas" w:cs="Times New Roman"/>
-          <w:color w:val="D4D4D4"/>
-          <w:sz w:val="21"/>
-          <w:szCs w:val="21"/>
-          <w:lang w:eastAsia="zh-CN"/>
-        </w:rPr>
-        <w:t>, </w:t>
-      </w:r>
-      <w:r>
-        <w:rPr>
-          <w:rFonts w:ascii="Consolas" w:eastAsia="Times New Roman" w:hAnsi="Consolas" w:cs="Times New Roman"/>
-          <w:color w:val="CE9178"/>
-          <w:sz w:val="21"/>
-          <w:szCs w:val="21"/>
-          <w:lang w:eastAsia="zh-CN"/>
-        </w:rPr>
-        <w:t>"confirm"</w:t>
-      </w:r>
-      <w:r>
-        <w:rPr>
-          <w:rFonts w:ascii="Consolas" w:eastAsia="Times New Roman" w:hAnsi="Consolas" w:cs="Times New Roman"/>
-          <w:color w:val="D4D4D4"/>
-          <w:sz w:val="21"/>
-          <w:szCs w:val="21"/>
-          <w:lang w:eastAsia="zh-CN"/>
-        </w:rPr>
-        <w:t>],</w:t>
-      </w:r>
-    </w:p>
-    <w:p>
-      <w:pPr>
-        <w:shd w:val="clear" w:color="auto" w:fill="1E1E1E"/>
-        <w:spacing w:after="0" w:line="285" w:lineRule="atLeast"/>
-        <w:rPr>
-          <w:rFonts w:ascii="Consolas" w:eastAsia="Times New Roman" w:hAnsi="Consolas" w:cs="Times New Roman"/>
-          <w:color w:val="D4D4D4"/>
-          <w:sz w:val="21"/>
-          <w:szCs w:val="21"/>
-          <w:lang w:eastAsia="zh-CN"/>
-        </w:rPr>
-      </w:pPr>
-      <w:r>
-        <w:rPr>
-          <w:rFonts w:ascii="Consolas" w:eastAsia="Times New Roman" w:hAnsi="Consolas" w:cs="Times New Roman"/>
-          <w:color w:val="D4D4D4"/>
-          <w:sz w:val="21"/>
-          <w:szCs w:val="21"/>
-          <w:lang w:eastAsia="zh-CN"/>
-        </w:rPr>
-        <w:t>  </w:t>
-      </w:r>
-      <w:r>
-        <w:rPr>
-          <w:rFonts w:ascii="Consolas" w:eastAsia="Times New Roman" w:hAnsi="Consolas" w:cs="Times New Roman"/>
-          <w:color w:val="9CDCFE"/>
-          <w:sz w:val="21"/>
-          <w:szCs w:val="21"/>
-          <w:lang w:eastAsia="zh-CN"/>
-        </w:rPr>
-        <w:t>methods:</w:t>
-      </w:r>
-      <w:r>
-        <w:rPr>
-          <w:rFonts w:ascii="Consolas" w:eastAsia="Times New Roman" w:hAnsi="Consolas" w:cs="Times New Roman"/>
-          <w:color w:val="D4D4D4"/>
-          <w:sz w:val="21"/>
-          <w:szCs w:val="21"/>
-          <w:lang w:eastAsia="zh-CN"/>
-        </w:rPr>
-        <w:t> {</w:t>
-      </w:r>
-    </w:p>
-    <w:p>
-      <w:pPr>
-        <w:shd w:val="clear" w:color="auto" w:fill="1E1E1E"/>
-        <w:spacing w:after="0" w:line="285" w:lineRule="atLeast"/>
-        <w:rPr>
-          <w:rFonts w:ascii="Consolas" w:eastAsia="Times New Roman" w:hAnsi="Consolas" w:cs="Times New Roman"/>
-          <w:color w:val="D4D4D4"/>
-          <w:sz w:val="21"/>
-          <w:szCs w:val="21"/>
-          <w:lang w:eastAsia="zh-CN"/>
-        </w:rPr>
-      </w:pPr>
-      <w:r>
-        <w:rPr>
-          <w:rFonts w:ascii="Consolas" w:eastAsia="Times New Roman" w:hAnsi="Consolas" w:cs="Times New Roman"/>
-          <w:color w:val="D4D4D4"/>
-          <w:sz w:val="21"/>
-          <w:szCs w:val="21"/>
-          <w:lang w:eastAsia="zh-CN"/>
-        </w:rPr>
-        <w:t>    </w:t>
-      </w:r>
-      <w:r>
-        <w:rPr>
-          <w:rFonts w:ascii="Consolas" w:eastAsia="Times New Roman" w:hAnsi="Consolas" w:cs="Times New Roman"/>
-          <w:color w:val="DCDCAA"/>
-          <w:sz w:val="21"/>
-          <w:szCs w:val="21"/>
-          <w:lang w:eastAsia="zh-CN"/>
-        </w:rPr>
-        <w:t>cancel</w:t>
-      </w:r>
-      <w:r>
-        <w:rPr>
-          <w:rFonts w:ascii="Consolas" w:eastAsia="Times New Roman" w:hAnsi="Consolas" w:cs="Times New Roman"/>
-          <w:color w:val="D4D4D4"/>
-          <w:sz w:val="21"/>
-          <w:szCs w:val="21"/>
-          <w:lang w:eastAsia="zh-CN"/>
-        </w:rPr>
-        <w:t>() {</w:t>
-      </w:r>
-    </w:p>
-    <w:p>
-      <w:pPr>
-        <w:shd w:val="clear" w:color="auto" w:fill="1E1E1E"/>
-        <w:spacing w:after="0" w:line="285" w:lineRule="atLeast"/>
-        <w:rPr>
-          <w:rFonts w:ascii="Consolas" w:eastAsia="Times New Roman" w:hAnsi="Consolas" w:cs="Times New Roman"/>
-          <w:color w:val="D4D4D4"/>
-          <w:sz w:val="21"/>
-          <w:szCs w:val="21"/>
-          <w:lang w:eastAsia="zh-CN"/>
-        </w:rPr>
-      </w:pPr>
-      <w:r>
-        <w:rPr>
-          <w:rFonts w:ascii="Consolas" w:eastAsia="Times New Roman" w:hAnsi="Consolas" w:cs="Times New Roman"/>
-          <w:color w:val="D4D4D4"/>
-          <w:sz w:val="21"/>
-          <w:szCs w:val="21"/>
-          <w:lang w:eastAsia="zh-CN"/>
-        </w:rPr>
-        <w:t>      </w:t>
-      </w:r>
-      <w:r>
-        <w:rPr>
-          <w:rFonts w:ascii="Consolas" w:eastAsia="Times New Roman" w:hAnsi="Consolas" w:cs="Times New Roman"/>
-          <w:color w:val="569CD6"/>
-          <w:sz w:val="21"/>
-          <w:szCs w:val="21"/>
-          <w:lang w:eastAsia="zh-CN"/>
-        </w:rPr>
-        <w:t>this</w:t>
-      </w:r>
-      <w:r>
-        <w:rPr>
-          <w:rFonts w:ascii="Consolas" w:eastAsia="Times New Roman" w:hAnsi="Consolas" w:cs="Times New Roman"/>
-          <w:color w:val="D4D4D4"/>
-          <w:sz w:val="21"/>
-          <w:szCs w:val="21"/>
-          <w:lang w:eastAsia="zh-CN"/>
-        </w:rPr>
-        <w:t>.</w:t>
-      </w:r>
-      <w:r>
-        <w:rPr>
-          <w:rFonts w:ascii="Consolas" w:eastAsia="Times New Roman" w:hAnsi="Consolas" w:cs="Times New Roman"/>
-          <w:color w:val="DCDCAA"/>
-          <w:sz w:val="21"/>
-          <w:szCs w:val="21"/>
-          <w:lang w:eastAsia="zh-CN"/>
-        </w:rPr>
-        <w:t>$emit</w:t>
-      </w:r>
-      <w:r>
-        <w:rPr>
-          <w:rFonts w:ascii="Consolas" w:eastAsia="Times New Roman" w:hAnsi="Consolas" w:cs="Times New Roman"/>
-          <w:color w:val="D4D4D4"/>
-          <w:sz w:val="21"/>
-          <w:szCs w:val="21"/>
-          <w:lang w:eastAsia="zh-CN"/>
-        </w:rPr>
-        <w:t>(</w:t>
-      </w:r>
-      <w:r>
-        <w:rPr>
-          <w:rFonts w:ascii="Consolas" w:eastAsia="Times New Roman" w:hAnsi="Consolas" w:cs="Times New Roman"/>
-          <w:color w:val="CE9178"/>
-          <w:sz w:val="21"/>
-          <w:szCs w:val="21"/>
-          <w:lang w:eastAsia="zh-CN"/>
-        </w:rPr>
-        <w:t>"cancel"</w:t>
-      </w:r>
-      <w:r>
-        <w:rPr>
-          <w:rFonts w:ascii="Consolas" w:eastAsia="Times New Roman" w:hAnsi="Consolas" w:cs="Times New Roman"/>
-          <w:color w:val="D4D4D4"/>
-          <w:sz w:val="21"/>
-          <w:szCs w:val="21"/>
-          <w:lang w:eastAsia="zh-CN"/>
-        </w:rPr>
-        <w:t>);</w:t>
-      </w:r>
-    </w:p>
-    <w:p>
-      <w:pPr>
-        <w:shd w:val="clear" w:color="auto" w:fill="1E1E1E"/>
-        <w:spacing w:after="0" w:line="285" w:lineRule="atLeast"/>
-        <w:rPr>
-          <w:rFonts w:ascii="Consolas" w:eastAsia="Times New Roman" w:hAnsi="Consolas" w:cs="Times New Roman"/>
-          <w:color w:val="D4D4D4"/>
-          <w:sz w:val="21"/>
-          <w:szCs w:val="21"/>
-          <w:lang w:eastAsia="zh-CN"/>
-        </w:rPr>
-      </w:pPr>
-      <w:r>
-        <w:rPr>
-          <w:rFonts w:ascii="Consolas" w:eastAsia="Times New Roman" w:hAnsi="Consolas" w:cs="Times New Roman"/>
-          <w:color w:val="D4D4D4"/>
-          <w:sz w:val="21"/>
-          <w:szCs w:val="21"/>
-          <w:lang w:eastAsia="zh-CN"/>
-        </w:rPr>
         <w:t>    },</w:t>
       </w:r>
     </w:p>
@@ -19781,7 +19790,6 @@
           <w:szCs w:val="24"/>
           <w:lang w:val="id-ID"/>
         </w:rPr>
-        <w:lastRenderedPageBreak/>
         <w:t xml:space="preserve">Chapter </w:t>
       </w:r>
       <w:r>
@@ -19882,6 +19890,7 @@
           <w:szCs w:val="24"/>
           <w:lang w:val="id-ID"/>
         </w:rPr>
+        <w:lastRenderedPageBreak/>
         <w:t xml:space="preserve">Chapter </w:t>
       </w:r>
       <w:r>

</xml_diff>